<commit_message>
Difference between Spec v1.0 and v1.1
</commit_message>
<xml_diff>
--- a/diff to v1.0/(v1.0との差分）openchainspec-1.1_to_be_translated.docx
+++ b/diff to v1.0/(v1.0との差分）openchainspec-1.1_to_be_translated.docx
@@ -14,6 +14,8 @@
           <w:lang w:eastAsia="en-US"/>
         </w:rPr>
       </w:pPr>
+      <w:bookmarkStart w:id="0" w:name="_GoBack"/>
+      <w:bookmarkEnd w:id="0"/>
       <w:r>
         <w:rPr>
           <w:rFonts w:ascii="Calibri" w:eastAsia="Calibri" w:hAnsi="Calibri" w:cs="Calibri"/>
@@ -84,7 +86,7 @@
         </w:rPr>
         <w:t>OpenChain</w:t>
       </w:r>
-      <w:commentRangeStart w:id="0"/>
+      <w:commentRangeStart w:id="1"/>
       <w:r>
         <w:rPr>
           <w:rFonts w:ascii="Calibri" w:eastAsia="ＭＳ ゴシック" w:hAnsi="Calibri" w:cs="Calibri"/>
@@ -97,13 +99,13 @@
         </w:rPr>
         <w:t xml:space="preserve"> </w:t>
       </w:r>
-      <w:commentRangeEnd w:id="0"/>
+      <w:commentRangeEnd w:id="1"/>
       <w:r>
         <w:rPr>
           <w:rStyle w:val="ad"/>
           <w:highlight w:val="yellow"/>
         </w:rPr>
-        <w:commentReference w:id="0"/>
+        <w:commentReference w:id="1"/>
       </w:r>
       <w:r>
         <w:rPr>
@@ -189,7 +191,7 @@
           </mc:Choice>
           <mc:Fallback>
             <w:pict>
-              <v:line w14:anchorId="0E2078B8" id="Line 6" o:spid="_x0000_s1026" style="position:absolute;left:0;text-align:left;z-index:251659264;visibility:visible;mso-wrap-style:square;mso-width-percent:0;mso-height-percent:0;mso-wrap-distance-left:0;mso-wrap-distance-top:0;mso-wrap-distance-right:0;mso-wrap-distance-bottom:0;mso-position-horizontal:center;mso-position-horizontal-relative:margin;mso-position-vertical:absolute;mso-position-vertical-relative:text;mso-width-percent:0;mso-height-percent:0;mso-width-relative:page;mso-height-relative:page" from="0,12.7pt" to="467.7pt,12.7pt" o:gfxdata="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" strokecolor="#4b7dba" strokeweight=".72pt">
+              <v:line w14:anchorId="165B1759" id="Line 6" o:spid="_x0000_s1026" style="position:absolute;left:0;text-align:left;z-index:251659264;visibility:visible;mso-wrap-style:square;mso-width-percent:0;mso-height-percent:0;mso-wrap-distance-left:0;mso-wrap-distance-top:0;mso-wrap-distance-right:0;mso-wrap-distance-bottom:0;mso-position-horizontal:center;mso-position-horizontal-relative:margin;mso-position-vertical:absolute;mso-position-vertical-relative:text;mso-width-percent:0;mso-height-percent:0;mso-width-relative:page;mso-height-relative:page" from="0,12.7pt" to="467.7pt,12.7pt" o:gfxdata="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" strokecolor="#4b7dba" strokeweight=".72pt">
                 <w10:wrap type="topAndBottom" anchorx="margin"/>
               </v:line>
             </w:pict>
@@ -301,7 +303,7 @@
           </mc:Choice>
           <mc:Fallback>
             <w:pict>
-              <v:line w14:anchorId="66768F06" id="Line 5" o:spid="_x0000_s1026" style="position:absolute;left:0;text-align:left;z-index:251660288;visibility:visible;mso-wrap-style:square;mso-width-percent:0;mso-height-percent:0;mso-wrap-distance-left:0;mso-wrap-distance-top:0;mso-wrap-distance-right:0;mso-wrap-distance-bottom:0;mso-position-horizontal:absolute;mso-position-horizontal-relative:margin;mso-position-vertical:absolute;mso-position-vertical-relative:page;mso-width-percent:0;mso-height-percent:0;mso-width-relative:page;mso-height-relative:page" from="4.8pt,765.45pt" to="472.5pt,765.45pt" o:gfxdata="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" strokecolor="#4b7dba" strokeweight=".72pt">
+              <v:line w14:anchorId="575A8C41" id="Line 5" o:spid="_x0000_s1026" style="position:absolute;left:0;text-align:left;z-index:251660288;visibility:visible;mso-wrap-style:square;mso-width-percent:0;mso-height-percent:0;mso-wrap-distance-left:0;mso-wrap-distance-top:0;mso-wrap-distance-right:0;mso-wrap-distance-bottom:0;mso-position-horizontal:absolute;mso-position-horizontal-relative:margin;mso-position-vertical:absolute;mso-position-vertical-relative:page;mso-width-percent:0;mso-height-percent:0;mso-width-relative:page;mso-height-relative:page" from="4.8pt,765.45pt" to="472.5pt,765.45pt" o:gfxdata="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" strokecolor="#4b7dba" strokeweight=".72pt">
                 <w10:wrap type="topAndBottom" anchorx="margin" anchory="page"/>
               </v:line>
             </w:pict>
@@ -1194,9 +1196,9 @@
           <w:shd w:val="clear" w:color="auto" w:fill="FDFDFD"/>
         </w:rPr>
       </w:pPr>
-      <w:bookmarkStart w:id="1" w:name="_Toc480816633"/>
-      <w:bookmarkStart w:id="2" w:name="_Toc483131392"/>
-      <w:bookmarkStart w:id="3" w:name="_Toc483132244"/>
+      <w:bookmarkStart w:id="2" w:name="_Toc480816633"/>
+      <w:bookmarkStart w:id="3" w:name="_Toc483131392"/>
+      <w:bookmarkStart w:id="4" w:name="_Toc483132244"/>
       <w:r>
         <w:rPr>
           <w:rFonts w:ascii="Calibri" w:eastAsia="ＭＳ ゴシック" w:hAnsi="Calibri" w:cs="Cambria"/>
@@ -1211,9 +1213,9 @@
         <w:lastRenderedPageBreak/>
         <w:t>Disclaimer</w:t>
       </w:r>
-      <w:bookmarkEnd w:id="1"/>
       <w:bookmarkEnd w:id="2"/>
       <w:bookmarkEnd w:id="3"/>
+      <w:bookmarkEnd w:id="4"/>
     </w:p>
     <w:p>
       <w:pPr>
@@ -1349,9 +1351,9 @@
           <w:shd w:val="clear" w:color="auto" w:fill="FDFDFD"/>
         </w:rPr>
       </w:pPr>
-      <w:bookmarkStart w:id="4" w:name="_Toc480816634"/>
-      <w:bookmarkStart w:id="5" w:name="_Toc483131393"/>
-      <w:bookmarkStart w:id="6" w:name="_Toc483132245"/>
+      <w:bookmarkStart w:id="5" w:name="_Toc480816634"/>
+      <w:bookmarkStart w:id="6" w:name="_Toc483131393"/>
+      <w:bookmarkStart w:id="7" w:name="_Toc483132245"/>
       <w:r>
         <w:rPr>
           <w:rFonts w:ascii="Calibri" w:eastAsia="ＭＳ ゴシック" w:hAnsi="Calibri" w:cs="Cambria" w:hint="eastAsia"/>
@@ -1365,9 +1367,9 @@
         </w:rPr>
         <w:t>Copyright and License</w:t>
       </w:r>
-      <w:bookmarkEnd w:id="4"/>
       <w:bookmarkEnd w:id="5"/>
       <w:bookmarkEnd w:id="6"/>
+      <w:bookmarkEnd w:id="7"/>
     </w:p>
     <w:p>
       <w:pPr>
@@ -1407,7 +1409,7 @@
         </w:rPr>
         <w:t xml:space="preserve"> 2016-2017 Linux Foundation. This</w:t>
       </w:r>
-      <w:commentRangeStart w:id="7"/>
+      <w:commentRangeStart w:id="8"/>
       <w:r>
         <w:rPr>
           <w:rFonts w:ascii="Calibri" w:eastAsia="ＭＳ ゴシック" w:hAnsi="Calibri" w:cs="Calibri"/>
@@ -1427,12 +1429,12 @@
         </w:rPr>
         <w:t>document</w:t>
       </w:r>
-      <w:commentRangeEnd w:id="7"/>
+      <w:commentRangeEnd w:id="8"/>
       <w:r>
         <w:rPr>
           <w:rStyle w:val="ad"/>
         </w:rPr>
-        <w:commentReference w:id="7"/>
+        <w:commentReference w:id="8"/>
       </w:r>
       <w:r>
         <w:rPr>
@@ -1443,7 +1445,7 @@
         </w:rPr>
         <w:t xml:space="preserve"> is licensed under the Creative Commons Attribution 4.0 </w:t>
       </w:r>
-      <w:commentRangeStart w:id="8"/>
+      <w:commentRangeStart w:id="9"/>
       <w:r>
         <w:rPr>
           <w:rFonts w:ascii="Calibri" w:eastAsia="ＭＳ ゴシック" w:hAnsi="Calibri" w:cs="Calibri"/>
@@ -1454,12 +1456,12 @@
         </w:rPr>
         <w:t>International</w:t>
       </w:r>
-      <w:commentRangeEnd w:id="8"/>
+      <w:commentRangeEnd w:id="9"/>
       <w:r>
         <w:rPr>
           <w:rStyle w:val="ad"/>
         </w:rPr>
-        <w:commentReference w:id="8"/>
+        <w:commentReference w:id="9"/>
       </w:r>
       <w:r>
         <w:rPr>
@@ -1548,11 +1550,11 @@
           <w:shd w:val="clear" w:color="auto" w:fill="FDFDFD"/>
         </w:rPr>
       </w:pPr>
-      <w:bookmarkStart w:id="9" w:name="_bookmark0"/>
-      <w:bookmarkStart w:id="10" w:name="_Toc480816635"/>
-      <w:bookmarkStart w:id="11" w:name="_Toc483131394"/>
-      <w:bookmarkStart w:id="12" w:name="_Toc483132246"/>
-      <w:bookmarkEnd w:id="9"/>
+      <w:bookmarkStart w:id="10" w:name="_bookmark0"/>
+      <w:bookmarkStart w:id="11" w:name="_Toc480816635"/>
+      <w:bookmarkStart w:id="12" w:name="_Toc483131394"/>
+      <w:bookmarkStart w:id="13" w:name="_Toc483132246"/>
+      <w:bookmarkEnd w:id="10"/>
       <w:r>
         <w:rPr>
           <w:rFonts w:ascii="Calibri" w:eastAsia="ＭＳ ゴシック" w:hAnsi="Calibri" w:cs="Cambria"/>
@@ -1567,9 +1569,9 @@
         <w:lastRenderedPageBreak/>
         <w:t>1) Introduction</w:t>
       </w:r>
-      <w:bookmarkEnd w:id="10"/>
       <w:bookmarkEnd w:id="11"/>
       <w:bookmarkEnd w:id="12"/>
+      <w:bookmarkEnd w:id="13"/>
     </w:p>
     <w:p>
       <w:pPr>
@@ -1681,7 +1683,7 @@
         </w:rPr>
         <w:t xml:space="preserve">: A software supply chain where free/open source software (FOSS) is delivered with </w:t>
       </w:r>
-      <w:commentRangeStart w:id="13"/>
+      <w:commentRangeStart w:id="14"/>
       <w:r>
         <w:rPr>
           <w:rFonts w:ascii="Calibri" w:eastAsia="ＭＳ ゴシック" w:hAnsi="Calibri" w:cs="Calibri"/>
@@ -1692,12 +1694,12 @@
         </w:rPr>
         <w:t>trustworthy</w:t>
       </w:r>
-      <w:commentRangeEnd w:id="13"/>
+      <w:commentRangeEnd w:id="14"/>
       <w:r>
         <w:rPr>
           <w:rStyle w:val="ad"/>
         </w:rPr>
-        <w:commentReference w:id="13"/>
+        <w:commentReference w:id="14"/>
       </w:r>
       <w:r>
         <w:rPr>
@@ -1790,7 +1792,7 @@
         </w:rPr>
         <w:t xml:space="preserve">Section 2 introduces definitions of key terms used throughout the specification. Section 3 presents the specification requirements where each one has a list of one or more Verification Artifacts. They represent the evidence that must exist in order for a given requirement to be considered satisfied. If all the requirements have been met for a given program, it would be considered OpenChain Conforming in accordance with version </w:t>
       </w:r>
-      <w:commentRangeStart w:id="14"/>
+      <w:commentRangeStart w:id="15"/>
       <w:r>
         <w:rPr>
           <w:rFonts w:ascii="Calibri" w:eastAsia="ＭＳ ゴシック" w:hAnsi="Calibri" w:cs="Calibri"/>
@@ -1801,13 +1803,13 @@
         </w:rPr>
         <w:t>1.1</w:t>
       </w:r>
-      <w:commentRangeEnd w:id="14"/>
+      <w:commentRangeEnd w:id="15"/>
       <w:r>
         <w:rPr>
           <w:rStyle w:val="ad"/>
           <w:highlight w:val="yellow"/>
         </w:rPr>
-        <w:commentReference w:id="14"/>
+        <w:commentReference w:id="15"/>
       </w:r>
       <w:r>
         <w:rPr>
@@ -1818,7 +1820,7 @@
         </w:rPr>
         <w:t xml:space="preserve"> of the specification. </w:t>
       </w:r>
-      <w:commentRangeStart w:id="15"/>
+      <w:commentRangeStart w:id="16"/>
       <w:r>
         <w:rPr>
           <w:rFonts w:ascii="Calibri" w:eastAsia="ＭＳ ゴシック" w:hAnsi="Calibri" w:cs="Calibri"/>
@@ -1838,12 +1840,12 @@
         </w:rPr>
         <w:t xml:space="preserve"> </w:t>
       </w:r>
-      <w:commentRangeEnd w:id="15"/>
+      <w:commentRangeEnd w:id="16"/>
       <w:r>
         <w:rPr>
           <w:rStyle w:val="ad"/>
         </w:rPr>
-        <w:commentReference w:id="15"/>
+        <w:commentReference w:id="16"/>
       </w:r>
     </w:p>
     <w:p>
@@ -1881,12 +1883,12 @@
           <w:shd w:val="clear" w:color="auto" w:fill="FDFDFD"/>
         </w:rPr>
       </w:pPr>
-      <w:bookmarkStart w:id="16" w:name="_bookmark1"/>
-      <w:bookmarkStart w:id="17" w:name="_Toc480816636"/>
-      <w:bookmarkStart w:id="18" w:name="_Toc483131395"/>
-      <w:bookmarkStart w:id="19" w:name="_Toc483132247"/>
-      <w:bookmarkEnd w:id="16"/>
-      <w:commentRangeStart w:id="20"/>
+      <w:bookmarkStart w:id="17" w:name="_bookmark1"/>
+      <w:bookmarkStart w:id="18" w:name="_Toc480816636"/>
+      <w:bookmarkStart w:id="19" w:name="_Toc483131395"/>
+      <w:bookmarkStart w:id="20" w:name="_Toc483132247"/>
+      <w:bookmarkEnd w:id="17"/>
+      <w:commentRangeStart w:id="21"/>
       <w:r>
         <w:rPr>
           <w:rFonts w:ascii="Calibri" w:eastAsia="ＭＳ ゴシック" w:hAnsi="Calibri" w:cs="Cambria"/>
@@ -1902,16 +1904,16 @@
         <w:lastRenderedPageBreak/>
         <w:t>2) Definitions</w:t>
       </w:r>
-      <w:bookmarkEnd w:id="17"/>
       <w:bookmarkEnd w:id="18"/>
       <w:bookmarkEnd w:id="19"/>
-      <w:commentRangeEnd w:id="20"/>
+      <w:bookmarkEnd w:id="20"/>
+      <w:commentRangeEnd w:id="21"/>
       <w:r>
         <w:rPr>
           <w:rStyle w:val="ad"/>
           <w:highlight w:val="yellow"/>
         </w:rPr>
-        <w:commentReference w:id="20"/>
+        <w:commentReference w:id="21"/>
       </w:r>
     </w:p>
     <w:p>
@@ -2101,7 +2103,7 @@
         </w:rPr>
         <w:t xml:space="preserve">or Software Package Data Exchange - the format standard created by the SPDX Working Group for exchanging license and copyright information for a given software package. A description of the SPDX specification can be found at </w:t>
       </w:r>
-      <w:commentRangeStart w:id="21"/>
+      <w:commentRangeStart w:id="22"/>
       <w:r>
         <w:rPr>
           <w:rFonts w:ascii="Calibri" w:eastAsia="ＭＳ ゴシック" w:hAnsi="Calibri" w:cs="Calibri"/>
@@ -2112,12 +2114,12 @@
         </w:rPr>
         <w:t>www.spdx.org</w:t>
       </w:r>
-      <w:commentRangeEnd w:id="21"/>
+      <w:commentRangeEnd w:id="22"/>
       <w:r>
         <w:rPr>
           <w:rStyle w:val="ad"/>
         </w:rPr>
-        <w:commentReference w:id="21"/>
+        <w:commentReference w:id="22"/>
       </w:r>
       <w:r>
         <w:rPr>
@@ -2238,11 +2240,11 @@
           <w:shd w:val="clear" w:color="auto" w:fill="FDFDFD"/>
         </w:rPr>
       </w:pPr>
-      <w:bookmarkStart w:id="22" w:name="_bookmark2"/>
-      <w:bookmarkStart w:id="23" w:name="_Toc480816637"/>
-      <w:bookmarkStart w:id="24" w:name="_Toc483131396"/>
-      <w:bookmarkStart w:id="25" w:name="_Toc483132248"/>
-      <w:bookmarkEnd w:id="22"/>
+      <w:bookmarkStart w:id="23" w:name="_bookmark2"/>
+      <w:bookmarkStart w:id="24" w:name="_Toc480816637"/>
+      <w:bookmarkStart w:id="25" w:name="_Toc483131396"/>
+      <w:bookmarkStart w:id="26" w:name="_Toc483132248"/>
+      <w:bookmarkEnd w:id="23"/>
       <w:r>
         <w:rPr>
           <w:rFonts w:ascii="Calibri" w:eastAsia="ＭＳ ゴシック" w:hAnsi="Calibri" w:cs="Cambria"/>
@@ -2257,9 +2259,9 @@
         <w:lastRenderedPageBreak/>
         <w:t>3) Requirements</w:t>
       </w:r>
-      <w:bookmarkEnd w:id="23"/>
       <w:bookmarkEnd w:id="24"/>
       <w:bookmarkEnd w:id="25"/>
+      <w:bookmarkEnd w:id="26"/>
     </w:p>
     <w:p>
       <w:pPr>
@@ -2275,11 +2277,11 @@
           <w:szCs w:val="22"/>
         </w:rPr>
       </w:pPr>
-      <w:bookmarkStart w:id="26" w:name="_bookmark3"/>
-      <w:bookmarkStart w:id="27" w:name="_Toc480816638"/>
-      <w:bookmarkStart w:id="28" w:name="_Toc483131397"/>
-      <w:bookmarkStart w:id="29" w:name="_Toc483132249"/>
-      <w:bookmarkEnd w:id="26"/>
+      <w:bookmarkStart w:id="27" w:name="_bookmark3"/>
+      <w:bookmarkStart w:id="28" w:name="_Toc480816638"/>
+      <w:bookmarkStart w:id="29" w:name="_Toc483131397"/>
+      <w:bookmarkStart w:id="30" w:name="_Toc483132249"/>
+      <w:bookmarkEnd w:id="27"/>
       <w:r>
         <w:rPr>
           <w:rFonts w:ascii="Cambria" w:eastAsia="Calibri" w:hAnsi="Calibri" w:cs="Calibri"/>
@@ -2291,9 +2293,9 @@
         </w:rPr>
         <w:t>G1: Know Your FOSS Responsibilities</w:t>
       </w:r>
-      <w:bookmarkEnd w:id="27"/>
       <w:bookmarkEnd w:id="28"/>
       <w:bookmarkEnd w:id="29"/>
+      <w:bookmarkEnd w:id="30"/>
     </w:p>
     <w:p>
       <w:pPr>
@@ -2327,7 +2329,7 @@
         </w:rPr>
         <w:t>A written FOSS policy exists that governs FOSS license compliance of the Supplied Software distribution.</w:t>
       </w:r>
-      <w:commentRangeStart w:id="30"/>
+      <w:commentRangeStart w:id="31"/>
       <w:r>
         <w:rPr>
           <w:rFonts w:ascii="Calibri" w:eastAsia="ＭＳ ゴシック" w:hAnsi="Calibri" w:cs="Calibri"/>
@@ -2350,12 +2352,12 @@
         </w:rPr>
         <w:t>The policy must be internally communicated.</w:t>
       </w:r>
-      <w:commentRangeEnd w:id="30"/>
+      <w:commentRangeEnd w:id="31"/>
       <w:r>
         <w:rPr>
           <w:rStyle w:val="ad"/>
         </w:rPr>
-        <w:commentReference w:id="30"/>
+        <w:commentReference w:id="31"/>
       </w:r>
       <w:r>
         <w:rPr>
@@ -2489,7 +2491,7 @@
         </w:rPr>
         <w:t xml:space="preserve">Ensure steps were taken to create, record and make Software Staff aware of the existence of a FOSS policy. Although no requirements are provided here on what should be included in the policy, </w:t>
       </w:r>
-      <w:commentRangeStart w:id="31"/>
+      <w:commentRangeStart w:id="32"/>
       <w:r>
         <w:rPr>
           <w:rFonts w:ascii="Calibri" w:eastAsia="ＭＳ ゴシック" w:hAnsi="Calibri" w:cs="Calibri"/>
@@ -2500,12 +2502,12 @@
         </w:rPr>
         <w:t>other sections may impose requirements on the policy.</w:t>
       </w:r>
-      <w:commentRangeEnd w:id="31"/>
+      <w:commentRangeEnd w:id="32"/>
       <w:r>
         <w:rPr>
           <w:rStyle w:val="ad"/>
         </w:rPr>
-        <w:commentReference w:id="31"/>
+        <w:commentReference w:id="32"/>
       </w:r>
       <w:r>
         <w:rPr>
@@ -2573,7 +2575,7 @@
         </w:rPr>
         <w:t xml:space="preserve">The training, </w:t>
       </w:r>
-      <w:commentRangeStart w:id="32"/>
+      <w:commentRangeStart w:id="33"/>
       <w:r>
         <w:rPr>
           <w:rFonts w:ascii="Calibri" w:eastAsia="ＭＳ ゴシック" w:hAnsi="Calibri" w:cs="Calibri"/>
@@ -2585,12 +2587,12 @@
         </w:rPr>
         <w:t>at</w:t>
       </w:r>
-      <w:commentRangeEnd w:id="32"/>
+      <w:commentRangeEnd w:id="33"/>
       <w:r>
         <w:rPr>
           <w:rStyle w:val="ad"/>
         </w:rPr>
-        <w:commentReference w:id="32"/>
+        <w:commentReference w:id="33"/>
       </w:r>
       <w:r>
         <w:rPr>
@@ -2663,7 +2665,7 @@
         </w:rPr>
         <w:t>I</w:t>
       </w:r>
-      <w:commentRangeStart w:id="33"/>
+      <w:commentRangeStart w:id="34"/>
       <w:r>
         <w:rPr>
           <w:rFonts w:ascii="Calibri" w:eastAsia="ＭＳ ゴシック" w:hAnsi="Calibri" w:cs="Calibri"/>
@@ -2675,12 +2677,12 @@
         </w:rPr>
         <w:t>ntellectual Property</w:t>
       </w:r>
-      <w:commentRangeEnd w:id="33"/>
+      <w:commentRangeEnd w:id="34"/>
       <w:r>
         <w:rPr>
           <w:rStyle w:val="ad"/>
         </w:rPr>
-        <w:commentReference w:id="33"/>
+        <w:commentReference w:id="34"/>
       </w:r>
       <w:r>
         <w:rPr>
@@ -2983,7 +2985,7 @@
           <w:highlight w:val="yellow"/>
         </w:rPr>
       </w:pPr>
-      <w:commentRangeStart w:id="34"/>
+      <w:commentRangeStart w:id="35"/>
       <w:r>
         <w:rPr>
           <w:rFonts w:ascii="Arial" w:eastAsia="ＭＳ Ｐゴシック" w:hAnsi="Arial" w:cs="Calibri"/>
@@ -3144,12 +3146,12 @@
         <w:lastRenderedPageBreak/>
         <w:t>To ensure a process exists for reviewing and identifying the license obligations for each Identified License for the various use cases.</w:t>
       </w:r>
-      <w:commentRangeEnd w:id="34"/>
+      <w:commentRangeEnd w:id="35"/>
       <w:r>
         <w:rPr>
           <w:rStyle w:val="ad"/>
         </w:rPr>
-        <w:commentReference w:id="34"/>
+        <w:commentReference w:id="35"/>
       </w:r>
     </w:p>
     <w:p>
@@ -3191,9 +3193,9 @@
           <w:szCs w:val="22"/>
         </w:rPr>
       </w:pPr>
-      <w:bookmarkStart w:id="35" w:name="_Toc480816639"/>
-      <w:bookmarkStart w:id="36" w:name="_Toc483131398"/>
-      <w:bookmarkStart w:id="37" w:name="_Toc483132250"/>
+      <w:bookmarkStart w:id="36" w:name="_Toc480816639"/>
+      <w:bookmarkStart w:id="37" w:name="_Toc483131398"/>
+      <w:bookmarkStart w:id="38" w:name="_Toc483132250"/>
       <w:r>
         <w:rPr>
           <w:rFonts w:ascii="Cambria" w:eastAsia="Calibri" w:hAnsi="Calibri" w:cs="Calibri"/>
@@ -3206,9 +3208,9 @@
         <w:lastRenderedPageBreak/>
         <w:t>G2: Assign Responsibility for Achieving Compliance</w:t>
       </w:r>
-      <w:bookmarkEnd w:id="35"/>
       <w:bookmarkEnd w:id="36"/>
       <w:bookmarkEnd w:id="37"/>
+      <w:bookmarkEnd w:id="38"/>
     </w:p>
     <w:p>
       <w:pPr>
@@ -3316,7 +3318,7 @@
         </w:rPr>
         <w:t xml:space="preserve">Publicly identify </w:t>
       </w:r>
-      <w:commentRangeStart w:id="38"/>
+      <w:commentRangeStart w:id="39"/>
       <w:r>
         <w:rPr>
           <w:rFonts w:ascii="Arial" w:eastAsia="ＭＳ ゴシック" w:hAnsi="Arial" w:cs="Calibri"/>
@@ -3328,12 +3330,12 @@
         </w:rPr>
         <w:t>a means by which one can contact the FOSS Liaison</w:t>
       </w:r>
-      <w:commentRangeEnd w:id="38"/>
+      <w:commentRangeEnd w:id="39"/>
       <w:r>
         <w:rPr>
           <w:rStyle w:val="ad"/>
         </w:rPr>
-        <w:commentReference w:id="38"/>
+        <w:commentReference w:id="39"/>
       </w:r>
       <w:r>
         <w:rPr>
@@ -3398,7 +3400,7 @@
         </w:rPr>
         <w:t xml:space="preserve">FOSS Liaison function is publicly identified (e.g., via a published contact email address, </w:t>
       </w:r>
-      <w:commentRangeStart w:id="39"/>
+      <w:commentRangeStart w:id="40"/>
       <w:r>
         <w:rPr>
           <w:rFonts w:ascii="Arial" w:eastAsia="ＭＳ ゴシック" w:hAnsi="Arial" w:cs="Calibri"/>
@@ -3409,12 +3411,12 @@
         </w:rPr>
         <w:t>or</w:t>
       </w:r>
-      <w:commentRangeEnd w:id="39"/>
+      <w:commentRangeEnd w:id="40"/>
       <w:r>
         <w:rPr>
           <w:rStyle w:val="ad"/>
         </w:rPr>
-        <w:commentReference w:id="39"/>
+        <w:commentReference w:id="40"/>
       </w:r>
       <w:r>
         <w:rPr>
@@ -3452,7 +3454,7 @@
         </w:rPr>
         <w:t xml:space="preserve">An </w:t>
       </w:r>
-      <w:commentRangeStart w:id="40"/>
+      <w:commentRangeStart w:id="41"/>
       <w:r>
         <w:rPr>
           <w:rFonts w:ascii="Arial" w:eastAsia="ＭＳ ゴシック" w:hAnsi="Arial" w:cs="Calibri"/>
@@ -3463,12 +3465,12 @@
         </w:rPr>
         <w:t>internal</w:t>
       </w:r>
-      <w:commentRangeEnd w:id="40"/>
+      <w:commentRangeEnd w:id="41"/>
       <w:r>
         <w:rPr>
           <w:rStyle w:val="ad"/>
         </w:rPr>
-        <w:commentReference w:id="40"/>
+        <w:commentReference w:id="41"/>
       </w:r>
       <w:r>
         <w:rPr>
@@ -3544,7 +3546,7 @@
         </w:rPr>
         <w:t>with regard to FOSS compliance inquiries</w:t>
       </w:r>
-      <w:commentRangeStart w:id="41"/>
+      <w:commentRangeStart w:id="42"/>
       <w:r>
         <w:rPr>
           <w:rFonts w:ascii="Arial" w:eastAsia="ＭＳ ゴシック" w:hAnsi="Arial" w:cs="Calibri"/>
@@ -3573,12 +3575,12 @@
         </w:rPr>
         <w:t>.</w:t>
       </w:r>
-      <w:commentRangeEnd w:id="41"/>
+      <w:commentRangeEnd w:id="42"/>
       <w:r>
         <w:rPr>
           <w:rStyle w:val="ad"/>
         </w:rPr>
-        <w:commentReference w:id="41"/>
+        <w:commentReference w:id="42"/>
       </w:r>
     </w:p>
     <w:p>
@@ -3678,7 +3680,7 @@
           <w:highlight w:val="yellow"/>
         </w:rPr>
       </w:pPr>
-      <w:commentRangeStart w:id="42"/>
+      <w:commentRangeStart w:id="43"/>
       <w:r>
         <w:rPr>
           <w:rFonts w:ascii="Arial" w:eastAsia="ＭＳ ゴシック" w:hAnsi="Arial" w:cs="Calibri"/>
@@ -3690,13 +3692,13 @@
         </w:rPr>
         <w:t>Time</w:t>
       </w:r>
-      <w:commentRangeEnd w:id="42"/>
+      <w:commentRangeEnd w:id="43"/>
       <w:r>
         <w:rPr>
           <w:rStyle w:val="ad"/>
           <w:highlight w:val="yellow"/>
         </w:rPr>
-        <w:commentReference w:id="42"/>
+        <w:commentReference w:id="43"/>
       </w:r>
       <w:r>
         <w:rPr>
@@ -3725,7 +3727,7 @@
           <w:highlight w:val="yellow"/>
         </w:rPr>
       </w:pPr>
-      <w:commentRangeStart w:id="43"/>
+      <w:commentRangeStart w:id="44"/>
       <w:r>
         <w:rPr>
           <w:rFonts w:ascii="Arial" w:eastAsia="ＭＳ ゴシック" w:hAnsi="Arial" w:cs="Calibri"/>
@@ -3737,13 +3739,13 @@
         </w:rPr>
         <w:t>Commercially</w:t>
       </w:r>
-      <w:commentRangeEnd w:id="43"/>
+      <w:commentRangeEnd w:id="44"/>
       <w:r>
         <w:rPr>
           <w:rStyle w:val="ad"/>
           <w:highlight w:val="yellow"/>
         </w:rPr>
-        <w:commentReference w:id="43"/>
+        <w:commentReference w:id="44"/>
       </w:r>
       <w:r>
         <w:rPr>
@@ -3821,7 +3823,7 @@
           <w:szCs w:val="22"/>
         </w:rPr>
       </w:pPr>
-      <w:commentRangeStart w:id="44"/>
+      <w:commentRangeStart w:id="45"/>
       <w:r>
         <w:rPr>
           <w:rFonts w:ascii="Arial" w:eastAsia="ＭＳ ゴシック" w:hAnsi="Arial" w:cs="Calibri"/>
@@ -3833,12 +3835,12 @@
         </w:rPr>
         <w:t>A process exists for the resolution of FOSS compliance issues</w:t>
       </w:r>
-      <w:commentRangeEnd w:id="44"/>
+      <w:commentRangeEnd w:id="45"/>
       <w:r>
         <w:rPr>
           <w:rStyle w:val="ad"/>
         </w:rPr>
-        <w:commentReference w:id="44"/>
+        <w:commentReference w:id="45"/>
       </w:r>
       <w:r>
         <w:rPr>
@@ -3941,7 +3943,7 @@
         </w:rPr>
         <w:t>Identify source of legal expertise available to FOSS Compliance role(s)</w:t>
       </w:r>
-      <w:commentRangeStart w:id="45"/>
+      <w:commentRangeStart w:id="46"/>
       <w:r>
         <w:rPr>
           <w:rFonts w:ascii="Arial" w:eastAsia="ＭＳ ゴシック" w:hAnsi="Arial" w:cs="Calibri"/>
@@ -3961,13 +3963,13 @@
         </w:rPr>
         <w:t>which could be internal or external.</w:t>
       </w:r>
-      <w:commentRangeEnd w:id="45"/>
+      <w:commentRangeEnd w:id="46"/>
       <w:r>
         <w:rPr>
           <w:rStyle w:val="ad"/>
           <w:highlight w:val="yellow"/>
         </w:rPr>
-        <w:commentReference w:id="45"/>
+        <w:commentReference w:id="46"/>
       </w:r>
     </w:p>
     <w:p>
@@ -4023,7 +4025,7 @@
         </w:rPr>
         <w:t xml:space="preserve">A documented procedure exists </w:t>
       </w:r>
-      <w:commentRangeStart w:id="46"/>
+      <w:commentRangeStart w:id="47"/>
       <w:r>
         <w:rPr>
           <w:rFonts w:ascii="Arial" w:eastAsia="ＭＳ ゴシック" w:hAnsi="Arial" w:cs="Calibri"/>
@@ -4034,12 +4036,12 @@
         </w:rPr>
         <w:t>for handling the review and remediation of non-compliant cases</w:t>
       </w:r>
-      <w:commentRangeEnd w:id="46"/>
+      <w:commentRangeEnd w:id="47"/>
       <w:r>
         <w:rPr>
           <w:rStyle w:val="ad"/>
         </w:rPr>
-        <w:commentReference w:id="46"/>
+        <w:commentReference w:id="47"/>
       </w:r>
       <w:r>
         <w:rPr>
@@ -4138,11 +4140,11 @@
           <w:szCs w:val="22"/>
         </w:rPr>
       </w:pPr>
-      <w:bookmarkStart w:id="47" w:name="_bookmark5"/>
-      <w:bookmarkStart w:id="48" w:name="_Toc480816640"/>
-      <w:bookmarkStart w:id="49" w:name="_Toc483131399"/>
-      <w:bookmarkStart w:id="50" w:name="_Toc483132251"/>
-      <w:bookmarkEnd w:id="47"/>
+      <w:bookmarkStart w:id="48" w:name="_bookmark5"/>
+      <w:bookmarkStart w:id="49" w:name="_Toc480816640"/>
+      <w:bookmarkStart w:id="50" w:name="_Toc483131399"/>
+      <w:bookmarkStart w:id="51" w:name="_Toc483132251"/>
+      <w:bookmarkEnd w:id="48"/>
       <w:r>
         <w:rPr>
           <w:rFonts w:ascii="Cambria" w:eastAsia="Calibri" w:hAnsi="Calibri" w:cs="Calibri"/>
@@ -4155,9 +4157,9 @@
         <w:lastRenderedPageBreak/>
         <w:t>G3: Review and Approve FOSS Content</w:t>
       </w:r>
-      <w:bookmarkEnd w:id="48"/>
       <w:bookmarkEnd w:id="49"/>
       <w:bookmarkEnd w:id="50"/>
+      <w:bookmarkEnd w:id="51"/>
     </w:p>
     <w:p>
       <w:pPr>
@@ -4180,7 +4182,7 @@
           <w:highlight w:val="yellow"/>
         </w:rPr>
       </w:pPr>
-      <w:commentRangeStart w:id="51"/>
+      <w:commentRangeStart w:id="52"/>
       <w:r>
         <w:rPr>
           <w:rFonts w:ascii="Calibri" w:eastAsia="ＭＳ ゴシック" w:hAnsi="Calibri" w:cs="ＭＳ ゴシック"/>
@@ -4193,12 +4195,12 @@
         </w:rPr>
         <w:t>A process exists for creating and managing a FOSS component bill of materials which includes each component (and its Identified Licenses) in a Supplied Software release.</w:t>
       </w:r>
-      <w:commentRangeEnd w:id="51"/>
+      <w:commentRangeEnd w:id="52"/>
       <w:r>
         <w:rPr>
           <w:rStyle w:val="ad"/>
         </w:rPr>
-        <w:commentReference w:id="51"/>
+        <w:commentReference w:id="52"/>
       </w:r>
       <w:r>
         <w:rPr>
@@ -4257,7 +4259,7 @@
           <w:highlight w:val="yellow"/>
         </w:rPr>
       </w:pPr>
-      <w:commentRangeStart w:id="52"/>
+      <w:commentRangeStart w:id="53"/>
       <w:r>
         <w:rPr>
           <w:rFonts w:ascii="Calibri" w:eastAsia="ＭＳ ゴシック" w:hAnsi="Calibri" w:cs="Calibri"/>
@@ -4268,12 +4270,12 @@
         </w:rPr>
         <w:t>A documented procedure exists for identifying, tracking and archiving information about the collection of FOSS components from which a Supplied Software release is comprised.</w:t>
       </w:r>
-      <w:commentRangeEnd w:id="52"/>
+      <w:commentRangeEnd w:id="53"/>
       <w:r>
         <w:rPr>
           <w:rStyle w:val="ad"/>
         </w:rPr>
-        <w:commentReference w:id="52"/>
+        <w:commentReference w:id="53"/>
       </w:r>
     </w:p>
     <w:p>
@@ -4294,7 +4296,7 @@
           <w:highlight w:val="yellow"/>
         </w:rPr>
       </w:pPr>
-      <w:commentRangeStart w:id="53"/>
+      <w:commentRangeStart w:id="54"/>
       <w:r>
         <w:rPr>
           <w:rFonts w:ascii="Calibri" w:eastAsia="ＭＳ ゴシック" w:hAnsi="Calibri" w:cs="Calibri"/>
@@ -4305,12 +4307,12 @@
         </w:rPr>
         <w:t>FOSS component records exist for each Supplied Software release which demonstrates the documented procedure was properly followed</w:t>
       </w:r>
-      <w:commentRangeEnd w:id="53"/>
+      <w:commentRangeEnd w:id="54"/>
       <w:r>
         <w:rPr>
           <w:rStyle w:val="ad"/>
         </w:rPr>
-        <w:commentReference w:id="53"/>
+        <w:commentReference w:id="54"/>
       </w:r>
       <w:r>
         <w:rPr>
@@ -4360,7 +4362,7 @@
           <w:szCs w:val="22"/>
         </w:rPr>
       </w:pPr>
-      <w:commentRangeStart w:id="54"/>
+      <w:commentRangeStart w:id="55"/>
       <w:r>
         <w:rPr>
           <w:rFonts w:ascii="Calibri" w:eastAsia="ＭＳ ゴシック" w:hAnsi="Calibri" w:cs="Calibri"/>
@@ -4371,12 +4373,12 @@
         </w:rPr>
         <w:t>To ensure a process exists for creating and managing a FOSS component bill of materials used to construct the Supplied Software. A bill of materials is needed to support the systematic review of each component’s license terms to understand the obligations and restrictions as it applies to the distribution of the Supplied Software.</w:t>
       </w:r>
-      <w:commentRangeEnd w:id="54"/>
+      <w:commentRangeEnd w:id="55"/>
       <w:r>
         <w:rPr>
           <w:rStyle w:val="ad"/>
         </w:rPr>
-        <w:commentReference w:id="54"/>
+        <w:commentReference w:id="55"/>
       </w:r>
       <w:r>
         <w:rPr>
@@ -4419,7 +4421,7 @@
         </w:rPr>
         <w:t xml:space="preserve">The FOSS </w:t>
       </w:r>
-      <w:commentRangeStart w:id="55"/>
+      <w:commentRangeStart w:id="56"/>
       <w:r>
         <w:rPr>
           <w:rFonts w:ascii="Calibri" w:eastAsia="ＭＳ ゴシック" w:hAnsi="Calibri" w:cs="Calibri"/>
@@ -4432,12 +4434,12 @@
         </w:rPr>
         <w:t>management</w:t>
       </w:r>
-      <w:commentRangeEnd w:id="55"/>
+      <w:commentRangeEnd w:id="56"/>
       <w:r>
         <w:rPr>
           <w:rStyle w:val="ad"/>
         </w:rPr>
-        <w:commentReference w:id="55"/>
+        <w:commentReference w:id="56"/>
       </w:r>
       <w:r>
         <w:rPr>
@@ -4450,7 +4452,7 @@
         </w:rPr>
         <w:t xml:space="preserve"> program must be capable of handling </w:t>
       </w:r>
-      <w:commentRangeStart w:id="56"/>
+      <w:commentRangeStart w:id="57"/>
       <w:r>
         <w:rPr>
           <w:rFonts w:ascii="Calibri" w:eastAsia="ＭＳ ゴシック" w:hAnsi="Calibri" w:cs="Calibri"/>
@@ -4463,12 +4465,12 @@
         </w:rPr>
         <w:t>common</w:t>
       </w:r>
-      <w:commentRangeEnd w:id="56"/>
+      <w:commentRangeEnd w:id="57"/>
       <w:r>
         <w:rPr>
           <w:rStyle w:val="ad"/>
         </w:rPr>
-        <w:commentReference w:id="56"/>
+        <w:commentReference w:id="57"/>
       </w:r>
       <w:r>
         <w:rPr>
@@ -4481,7 +4483,7 @@
         </w:rPr>
         <w:t xml:space="preserve"> FOSS license use cases encountered by Software Staff for Supplied Software, which may include the following use cases (note that the list is neither exhaustive, </w:t>
       </w:r>
-      <w:commentRangeStart w:id="57"/>
+      <w:commentRangeStart w:id="58"/>
       <w:r>
         <w:rPr>
           <w:rFonts w:ascii="Calibri" w:eastAsia="ＭＳ ゴシック" w:hAnsi="Calibri" w:cs="Calibri"/>
@@ -4494,12 +4496,12 @@
         </w:rPr>
         <w:t>nor may all of the use cases apply</w:t>
       </w:r>
-      <w:commentRangeEnd w:id="57"/>
+      <w:commentRangeEnd w:id="58"/>
       <w:r>
         <w:rPr>
           <w:rStyle w:val="ad"/>
         </w:rPr>
-        <w:commentReference w:id="57"/>
+        <w:commentReference w:id="58"/>
       </w:r>
       <w:r>
         <w:rPr>
@@ -4527,7 +4529,7 @@
           <w:szCs w:val="22"/>
         </w:rPr>
       </w:pPr>
-      <w:commentRangeStart w:id="58"/>
+      <w:commentRangeStart w:id="59"/>
       <w:r>
         <w:rPr>
           <w:rFonts w:ascii="Calibri" w:eastAsia="ＭＳ ゴシック" w:hAnsi="Calibri" w:cs="Calibri"/>
@@ -4539,12 +4541,12 @@
         </w:rPr>
         <w:t>distributed</w:t>
       </w:r>
-      <w:commentRangeEnd w:id="58"/>
+      <w:commentRangeEnd w:id="59"/>
       <w:r>
         <w:rPr>
           <w:rStyle w:val="ad"/>
         </w:rPr>
-        <w:commentReference w:id="58"/>
+        <w:commentReference w:id="59"/>
       </w:r>
       <w:r>
         <w:rPr>
@@ -4571,7 +4573,7 @@
           <w:szCs w:val="22"/>
         </w:rPr>
       </w:pPr>
-      <w:commentRangeStart w:id="59"/>
+      <w:commentRangeStart w:id="60"/>
       <w:r>
         <w:rPr>
           <w:rFonts w:ascii="Calibri" w:eastAsia="ＭＳ ゴシック" w:hAnsi="Calibri" w:cs="Calibri"/>
@@ -4583,12 +4585,12 @@
         </w:rPr>
         <w:t>distributed</w:t>
       </w:r>
-      <w:commentRangeEnd w:id="59"/>
+      <w:commentRangeEnd w:id="60"/>
       <w:r>
         <w:rPr>
           <w:rStyle w:val="ad"/>
         </w:rPr>
-        <w:commentReference w:id="59"/>
+        <w:commentReference w:id="60"/>
       </w:r>
       <w:r>
         <w:rPr>
@@ -4615,7 +4617,7 @@
           <w:szCs w:val="22"/>
         </w:rPr>
       </w:pPr>
-      <w:commentRangeStart w:id="60"/>
+      <w:commentRangeStart w:id="61"/>
       <w:r>
         <w:rPr>
           <w:rFonts w:ascii="Calibri" w:eastAsia="ＭＳ ゴシック" w:hAnsi="Calibri" w:cs="Calibri"/>
@@ -4627,12 +4629,12 @@
         </w:rPr>
         <w:t>integrated</w:t>
       </w:r>
-      <w:commentRangeEnd w:id="60"/>
+      <w:commentRangeEnd w:id="61"/>
       <w:r>
         <w:rPr>
           <w:rStyle w:val="ad"/>
         </w:rPr>
-        <w:commentReference w:id="60"/>
+        <w:commentReference w:id="61"/>
       </w:r>
       <w:r>
         <w:rPr>
@@ -4694,7 +4696,7 @@
         </w:rPr>
         <w:t xml:space="preserve">contains  FOSS  or  other  software  under  an  incompatible  license  interacting  with  other components within the Supplied Software; </w:t>
       </w:r>
-      <w:commentRangeStart w:id="61"/>
+      <w:commentRangeStart w:id="62"/>
       <w:r>
         <w:rPr>
           <w:rFonts w:ascii="Calibri" w:eastAsia="ＭＳ ゴシック" w:hAnsi="Calibri" w:cs="Calibri"/>
@@ -4706,12 +4708,12 @@
         </w:rPr>
         <w:t>and/or</w:t>
       </w:r>
-      <w:commentRangeEnd w:id="61"/>
+      <w:commentRangeEnd w:id="62"/>
       <w:r>
         <w:rPr>
           <w:rStyle w:val="ad"/>
         </w:rPr>
-        <w:commentReference w:id="61"/>
+        <w:commentReference w:id="62"/>
       </w:r>
       <w:r>
         <w:rPr>
@@ -4813,7 +4815,7 @@
         </w:rPr>
         <w:t xml:space="preserve">A procedure has been </w:t>
       </w:r>
-      <w:commentRangeStart w:id="62"/>
+      <w:commentRangeStart w:id="63"/>
       <w:r>
         <w:rPr>
           <w:rFonts w:ascii="Calibri" w:eastAsia="ＭＳ ゴシック" w:hAnsi="Calibri" w:cs="Calibri"/>
@@ -4824,12 +4826,12 @@
         </w:rPr>
         <w:t>implemented that handles the common FOSS license use cases for the FOSS components of each Supplied Software release.</w:t>
       </w:r>
-      <w:commentRangeEnd w:id="62"/>
+      <w:commentRangeEnd w:id="63"/>
       <w:r>
         <w:rPr>
           <w:rStyle w:val="ad"/>
         </w:rPr>
-        <w:commentReference w:id="62"/>
+        <w:commentReference w:id="63"/>
       </w:r>
       <w:r>
         <w:rPr>
@@ -4878,7 +4880,7 @@
           <w:szCs w:val="22"/>
         </w:rPr>
       </w:pPr>
-      <w:commentRangeStart w:id="63"/>
+      <w:commentRangeStart w:id="64"/>
       <w:r>
         <w:rPr>
           <w:rFonts w:ascii="Calibri" w:eastAsia="ＭＳ ゴシック" w:hAnsi="Calibri" w:cs="Calibri"/>
@@ -4889,12 +4891,12 @@
         </w:rPr>
         <w:t>To ensure the program</w:t>
       </w:r>
-      <w:commentRangeEnd w:id="63"/>
+      <w:commentRangeEnd w:id="64"/>
       <w:r>
         <w:rPr>
           <w:rStyle w:val="ad"/>
         </w:rPr>
-        <w:commentReference w:id="63"/>
+        <w:commentReference w:id="64"/>
       </w:r>
       <w:r>
         <w:rPr>
@@ -4905,7 +4907,7 @@
         </w:rPr>
         <w:t xml:space="preserve"> is sufficiently robust to </w:t>
       </w:r>
-      <w:commentRangeStart w:id="64"/>
+      <w:commentRangeStart w:id="65"/>
       <w:r>
         <w:rPr>
           <w:rFonts w:ascii="Calibri" w:eastAsia="ＭＳ ゴシック" w:hAnsi="Calibri" w:cs="Calibri"/>
@@ -4916,12 +4918,12 @@
         </w:rPr>
         <w:t>handle</w:t>
       </w:r>
-      <w:commentRangeEnd w:id="64"/>
+      <w:commentRangeEnd w:id="65"/>
       <w:r>
         <w:rPr>
           <w:rStyle w:val="ad"/>
         </w:rPr>
-        <w:commentReference w:id="64"/>
+        <w:commentReference w:id="65"/>
       </w:r>
       <w:r>
         <w:rPr>
@@ -4932,7 +4934,7 @@
         </w:rPr>
         <w:t xml:space="preserve"> an organization’s </w:t>
       </w:r>
-      <w:commentRangeStart w:id="65"/>
+      <w:commentRangeStart w:id="66"/>
       <w:r>
         <w:rPr>
           <w:rFonts w:ascii="Calibri" w:eastAsia="ＭＳ ゴシック" w:hAnsi="Calibri" w:cs="Calibri"/>
@@ -4953,12 +4955,12 @@
         </w:rPr>
         <w:t xml:space="preserve"> FOSS license use cases.</w:t>
       </w:r>
-      <w:commentRangeEnd w:id="65"/>
+      <w:commentRangeEnd w:id="66"/>
       <w:r>
         <w:rPr>
           <w:rStyle w:val="ad"/>
         </w:rPr>
-        <w:commentReference w:id="65"/>
+        <w:commentReference w:id="66"/>
       </w:r>
       <w:r>
         <w:rPr>
@@ -4969,7 +4971,7 @@
         </w:rPr>
         <w:t xml:space="preserve"> </w:t>
       </w:r>
-      <w:commentRangeStart w:id="66"/>
+      <w:commentRangeStart w:id="67"/>
       <w:r>
         <w:rPr>
           <w:rFonts w:ascii="Calibri" w:eastAsia="ＭＳ ゴシック" w:hAnsi="Calibri" w:cs="Calibri"/>
@@ -4980,12 +4982,12 @@
         </w:rPr>
         <w:t>That a procedure exists to support this activity and that the procedure is followed.</w:t>
       </w:r>
-      <w:commentRangeEnd w:id="66"/>
+      <w:commentRangeEnd w:id="67"/>
       <w:r>
         <w:rPr>
           <w:rStyle w:val="ad"/>
         </w:rPr>
-        <w:commentReference w:id="66"/>
+        <w:commentReference w:id="67"/>
       </w:r>
     </w:p>
     <w:p>
@@ -5032,12 +5034,12 @@
           <w:szCs w:val="22"/>
         </w:rPr>
       </w:pPr>
-      <w:bookmarkStart w:id="67" w:name="_bookmark6"/>
-      <w:bookmarkStart w:id="68" w:name="_Toc483131400"/>
-      <w:bookmarkStart w:id="69" w:name="_Toc483132252"/>
-      <w:bookmarkStart w:id="70" w:name="_Toc480816641"/>
-      <w:bookmarkEnd w:id="67"/>
-      <w:commentRangeStart w:id="71"/>
+      <w:bookmarkStart w:id="68" w:name="_bookmark6"/>
+      <w:bookmarkStart w:id="69" w:name="_Toc483131400"/>
+      <w:bookmarkStart w:id="70" w:name="_Toc483132252"/>
+      <w:bookmarkStart w:id="71" w:name="_Toc480816641"/>
+      <w:bookmarkEnd w:id="68"/>
+      <w:commentRangeStart w:id="72"/>
       <w:r>
         <w:rPr>
           <w:rFonts w:ascii="Cambria" w:eastAsia="Calibri" w:hAnsi="Calibri" w:cs="Calibri"/>
@@ -5051,14 +5053,14 @@
         <w:lastRenderedPageBreak/>
         <w:t>G4: Deliver FOSS Content Documentation and Artifacts</w:t>
       </w:r>
-      <w:bookmarkEnd w:id="68"/>
       <w:bookmarkEnd w:id="69"/>
-      <w:commentRangeEnd w:id="71"/>
+      <w:bookmarkEnd w:id="70"/>
+      <w:commentRangeEnd w:id="72"/>
       <w:r>
         <w:rPr>
           <w:rStyle w:val="ad"/>
         </w:rPr>
-        <w:commentReference w:id="71"/>
+        <w:commentReference w:id="72"/>
       </w:r>
       <w:r>
         <w:rPr>
@@ -5071,7 +5073,7 @@
         </w:rPr>
         <w:t xml:space="preserve"> </w:t>
       </w:r>
-      <w:bookmarkEnd w:id="70"/>
+      <w:bookmarkEnd w:id="71"/>
     </w:p>
     <w:p>
       <w:pPr>
@@ -5096,7 +5098,7 @@
           <w:lang w:eastAsia="en-US"/>
         </w:rPr>
       </w:pPr>
-      <w:commentRangeStart w:id="72"/>
+      <w:commentRangeStart w:id="73"/>
       <w:r>
         <w:rPr>
           <w:rFonts w:ascii="Calibri" w:eastAsia="ＭＳ ゴシック" w:hAnsi="Calibri" w:cs="Calibri"/>
@@ -5134,12 +5136,12 @@
         </w:rPr>
         <w:t>, SPDX documents and so forth.</w:t>
       </w:r>
-      <w:commentRangeEnd w:id="72"/>
+      <w:commentRangeEnd w:id="73"/>
       <w:r>
         <w:rPr>
           <w:rStyle w:val="ad"/>
         </w:rPr>
-        <w:commentReference w:id="72"/>
+        <w:commentReference w:id="73"/>
       </w:r>
     </w:p>
     <w:p>
@@ -5195,7 +5197,7 @@
         </w:rPr>
         <w:t xml:space="preserve">A documented procedure exists </w:t>
       </w:r>
-      <w:commentRangeStart w:id="73"/>
+      <w:commentRangeStart w:id="74"/>
       <w:r>
         <w:rPr>
           <w:rFonts w:ascii="Calibri" w:eastAsia="ＭＳ ゴシック" w:hAnsi="Calibri" w:cs="Calibri"/>
@@ -5206,12 +5208,12 @@
         </w:rPr>
         <w:t>that ensures the Compliance Artifacts are prepared and distributed with</w:t>
       </w:r>
-      <w:commentRangeEnd w:id="73"/>
+      <w:commentRangeEnd w:id="74"/>
       <w:r>
         <w:rPr>
           <w:rStyle w:val="ad"/>
         </w:rPr>
-        <w:commentReference w:id="73"/>
+        <w:commentReference w:id="74"/>
       </w:r>
       <w:r>
         <w:rPr>
@@ -5249,7 +5251,7 @@
         </w:rPr>
         <w:t xml:space="preserve">Copies of the </w:t>
       </w:r>
-      <w:commentRangeStart w:id="74"/>
+      <w:commentRangeStart w:id="75"/>
       <w:r>
         <w:rPr>
           <w:rFonts w:ascii="Calibri" w:eastAsia="ＭＳ ゴシック" w:hAnsi="Calibri" w:cs="Calibri"/>
@@ -5269,12 +5271,12 @@
         </w:rPr>
         <w:t xml:space="preserve"> </w:t>
       </w:r>
-      <w:commentRangeEnd w:id="74"/>
+      <w:commentRangeEnd w:id="75"/>
       <w:r>
         <w:rPr>
           <w:rStyle w:val="ad"/>
         </w:rPr>
-        <w:commentReference w:id="74"/>
+        <w:commentReference w:id="75"/>
       </w:r>
       <w:r>
         <w:rPr>
@@ -5285,7 +5287,7 @@
         </w:rPr>
         <w:t xml:space="preserve">of the Supplied Software release are archived and easily </w:t>
       </w:r>
-      <w:commentRangeStart w:id="75"/>
+      <w:commentRangeStart w:id="76"/>
       <w:r>
         <w:rPr>
           <w:rFonts w:ascii="Calibri" w:eastAsia="ＭＳ ゴシック" w:hAnsi="Calibri" w:cs="Calibri"/>
@@ -5296,12 +5298,12 @@
         </w:rPr>
         <w:t>retrievable</w:t>
       </w:r>
-      <w:commentRangeEnd w:id="75"/>
+      <w:commentRangeEnd w:id="76"/>
       <w:r>
         <w:rPr>
           <w:rStyle w:val="ad"/>
         </w:rPr>
-        <w:commentReference w:id="75"/>
+        <w:commentReference w:id="76"/>
       </w:r>
       <w:r>
         <w:rPr>
@@ -5368,7 +5370,7 @@
         </w:rPr>
         <w:t xml:space="preserve">Ensure the complete collection of </w:t>
       </w:r>
-      <w:commentRangeStart w:id="76"/>
+      <w:commentRangeStart w:id="77"/>
       <w:r>
         <w:rPr>
           <w:rFonts w:ascii="Calibri" w:eastAsia="ＭＳ ゴシック" w:hAnsi="Calibri" w:cs="Calibri"/>
@@ -5379,12 +5381,12 @@
         </w:rPr>
         <w:t>Compliance Artifacts</w:t>
       </w:r>
-      <w:commentRangeEnd w:id="76"/>
+      <w:commentRangeEnd w:id="77"/>
       <w:r>
         <w:rPr>
           <w:rStyle w:val="ad"/>
         </w:rPr>
-        <w:commentReference w:id="76"/>
+        <w:commentReference w:id="77"/>
       </w:r>
       <w:r>
         <w:rPr>
@@ -5395,7 +5397,7 @@
         </w:rPr>
         <w:t xml:space="preserve"> accompany the Supplied Software as required by the Identified Licenses that govern the Supplied Software </w:t>
       </w:r>
-      <w:commentRangeStart w:id="77"/>
+      <w:commentRangeStart w:id="78"/>
       <w:r>
         <w:rPr>
           <w:rFonts w:ascii="Calibri" w:eastAsia="ＭＳ ゴシック" w:hAnsi="Calibri" w:cs="Calibri"/>
@@ -5406,12 +5408,12 @@
         </w:rPr>
         <w:t>along with other reports created as part of the FOSS review process.</w:t>
       </w:r>
-      <w:commentRangeEnd w:id="77"/>
+      <w:commentRangeEnd w:id="78"/>
       <w:r>
         <w:rPr>
           <w:rStyle w:val="ad"/>
         </w:rPr>
-        <w:commentReference w:id="77"/>
+        <w:commentReference w:id="78"/>
       </w:r>
       <w:r>
         <w:rPr>
@@ -5464,11 +5466,11 @@
           <w:szCs w:val="22"/>
         </w:rPr>
       </w:pPr>
-      <w:bookmarkStart w:id="78" w:name="_bookmark7"/>
-      <w:bookmarkStart w:id="79" w:name="_Toc480816642"/>
-      <w:bookmarkStart w:id="80" w:name="_Toc483131401"/>
-      <w:bookmarkStart w:id="81" w:name="_Toc483132253"/>
-      <w:bookmarkEnd w:id="78"/>
+      <w:bookmarkStart w:id="79" w:name="_bookmark7"/>
+      <w:bookmarkStart w:id="80" w:name="_Toc480816642"/>
+      <w:bookmarkStart w:id="81" w:name="_Toc483131401"/>
+      <w:bookmarkStart w:id="82" w:name="_Toc483132253"/>
+      <w:bookmarkEnd w:id="79"/>
       <w:r>
         <w:rPr>
           <w:rFonts w:ascii="Cambria" w:eastAsia="Calibri" w:hAnsi="Calibri" w:cs="Calibri"/>
@@ -5481,9 +5483,9 @@
         <w:lastRenderedPageBreak/>
         <w:t>G5: Understand FOSS Community Engagement</w:t>
       </w:r>
-      <w:bookmarkEnd w:id="79"/>
       <w:bookmarkEnd w:id="80"/>
       <w:bookmarkEnd w:id="81"/>
+      <w:bookmarkEnd w:id="82"/>
     </w:p>
     <w:p>
       <w:pPr>
@@ -5667,7 +5669,7 @@
           <w:highlight w:val="yellow"/>
         </w:rPr>
       </w:pPr>
-      <w:commentRangeStart w:id="82"/>
+      <w:commentRangeStart w:id="83"/>
       <w:r>
         <w:rPr>
           <w:rFonts w:ascii="Calibri" w:eastAsia="ＭＳ ゴシック" w:hAnsi="Calibri" w:cs="Calibri"/>
@@ -5680,12 +5682,12 @@
         </w:rPr>
         <w:t>If an organization permits contributions to FOSS projects then a process must exist that implements the FOSS contribution policy outlined in Section 5.1.</w:t>
       </w:r>
-      <w:commentRangeEnd w:id="82"/>
+      <w:commentRangeEnd w:id="83"/>
       <w:r>
         <w:rPr>
           <w:rStyle w:val="ad"/>
         </w:rPr>
-        <w:commentReference w:id="82"/>
+        <w:commentReference w:id="83"/>
       </w:r>
     </w:p>
     <w:p>
@@ -5741,7 +5743,7 @@
         </w:rPr>
         <w:t xml:space="preserve">Provided the FOSS contribution policy permits contributions, a documented procedure </w:t>
       </w:r>
-      <w:commentRangeStart w:id="83"/>
+      <w:commentRangeStart w:id="84"/>
       <w:r>
         <w:rPr>
           <w:rFonts w:ascii="Calibri" w:eastAsia="ＭＳ ゴシック" w:hAnsi="Calibri" w:cs="Calibri"/>
@@ -5752,12 +5754,12 @@
         </w:rPr>
         <w:t>exists that governs FOSS contributions.</w:t>
       </w:r>
-      <w:commentRangeEnd w:id="83"/>
+      <w:commentRangeEnd w:id="84"/>
       <w:r>
         <w:rPr>
           <w:rStyle w:val="ad"/>
         </w:rPr>
-        <w:commentReference w:id="83"/>
+        <w:commentReference w:id="84"/>
       </w:r>
     </w:p>
     <w:p>
@@ -5805,7 +5807,7 @@
         </w:rPr>
         <w:t xml:space="preserve">Ensure an organization has a documented process for how the organization publicly contributes FOSS. A policy may exist such that contributions are not permitted at all. In that </w:t>
       </w:r>
-      <w:commentRangeStart w:id="84"/>
+      <w:commentRangeStart w:id="85"/>
       <w:r>
         <w:rPr>
           <w:rFonts w:ascii="Calibri" w:eastAsia="ＭＳ ゴシック" w:hAnsi="Calibri" w:cs="Calibri"/>
@@ -5816,12 +5818,12 @@
         </w:rPr>
         <w:t>situation</w:t>
       </w:r>
-      <w:commentRangeEnd w:id="84"/>
+      <w:commentRangeEnd w:id="85"/>
       <w:r>
         <w:rPr>
           <w:rStyle w:val="ad"/>
         </w:rPr>
-        <w:commentReference w:id="84"/>
+        <w:commentReference w:id="85"/>
       </w:r>
       <w:r>
         <w:rPr>
@@ -5873,11 +5875,11 @@
           <w:szCs w:val="22"/>
         </w:rPr>
       </w:pPr>
-      <w:bookmarkStart w:id="85" w:name="_bookmark8"/>
-      <w:bookmarkStart w:id="86" w:name="_Toc480816643"/>
-      <w:bookmarkStart w:id="87" w:name="_Toc483131402"/>
-      <w:bookmarkStart w:id="88" w:name="_Toc483132254"/>
-      <w:bookmarkEnd w:id="85"/>
+      <w:bookmarkStart w:id="86" w:name="_bookmark8"/>
+      <w:bookmarkStart w:id="87" w:name="_Toc480816643"/>
+      <w:bookmarkStart w:id="88" w:name="_Toc483131402"/>
+      <w:bookmarkStart w:id="89" w:name="_Toc483132254"/>
+      <w:bookmarkEnd w:id="86"/>
       <w:r>
         <w:rPr>
           <w:rFonts w:ascii="Cambria" w:eastAsia="Calibri" w:hAnsi="Calibri" w:cs="Calibri"/>
@@ -5891,9 +5893,9 @@
         <w:lastRenderedPageBreak/>
         <w:t>G6: Certify Adherence to OpenChain Requirements</w:t>
       </w:r>
-      <w:bookmarkEnd w:id="86"/>
       <w:bookmarkEnd w:id="87"/>
       <w:bookmarkEnd w:id="88"/>
+      <w:bookmarkEnd w:id="89"/>
     </w:p>
     <w:p>
       <w:pPr>
@@ -5927,7 +5929,7 @@
         </w:rPr>
         <w:t xml:space="preserve">In order for an organization to be OpenChain certified, it must affirm that it has a FOSS </w:t>
       </w:r>
-      <w:commentRangeStart w:id="89"/>
+      <w:commentRangeStart w:id="90"/>
       <w:r>
         <w:rPr>
           <w:rFonts w:ascii="Calibri" w:eastAsia="ＭＳ ゴシック" w:hAnsi="Calibri" w:cs="Calibri"/>
@@ -5951,12 +5953,12 @@
         </w:rPr>
         <w:t xml:space="preserve"> </w:t>
       </w:r>
-      <w:commentRangeEnd w:id="89"/>
+      <w:commentRangeEnd w:id="90"/>
       <w:r>
         <w:rPr>
           <w:rStyle w:val="ad"/>
         </w:rPr>
-        <w:commentReference w:id="89"/>
+        <w:commentReference w:id="90"/>
       </w:r>
       <w:r>
         <w:rPr>
@@ -5969,7 +5971,7 @@
         </w:rPr>
         <w:t xml:space="preserve">program that meets the criteria described in this </w:t>
       </w:r>
-      <w:commentRangeStart w:id="90"/>
+      <w:commentRangeStart w:id="91"/>
       <w:r>
         <w:rPr>
           <w:rFonts w:ascii="Calibri" w:eastAsia="ＭＳ ゴシック" w:hAnsi="Calibri" w:cs="Calibri"/>
@@ -5982,12 +5984,12 @@
         </w:rPr>
         <w:t>OpenChain Specification</w:t>
       </w:r>
-      <w:commentRangeEnd w:id="90"/>
+      <w:commentRangeEnd w:id="91"/>
       <w:r>
         <w:rPr>
           <w:rStyle w:val="ad"/>
         </w:rPr>
-        <w:commentReference w:id="90"/>
+        <w:commentReference w:id="91"/>
       </w:r>
       <w:r>
         <w:rPr>
@@ -6000,7 +6002,7 @@
         </w:rPr>
         <w:t xml:space="preserve"> </w:t>
       </w:r>
-      <w:commentRangeStart w:id="91"/>
+      <w:commentRangeStart w:id="92"/>
       <w:r>
         <w:rPr>
           <w:rFonts w:ascii="Calibri" w:eastAsia="ＭＳ ゴシック" w:hAnsi="Calibri" w:cs="Calibri"/>
@@ -6013,12 +6015,12 @@
         </w:rPr>
         <w:t>version 1.1.</w:t>
       </w:r>
-      <w:commentRangeEnd w:id="91"/>
+      <w:commentRangeEnd w:id="92"/>
       <w:r>
         <w:rPr>
           <w:rStyle w:val="ad"/>
         </w:rPr>
-        <w:commentReference w:id="91"/>
+        <w:commentReference w:id="92"/>
       </w:r>
       <w:r>
         <w:rPr>
@@ -6085,7 +6087,7 @@
         </w:rPr>
         <w:t xml:space="preserve">The organization affirms that a </w:t>
       </w:r>
-      <w:commentRangeStart w:id="92"/>
+      <w:commentRangeStart w:id="93"/>
       <w:r>
         <w:rPr>
           <w:rFonts w:ascii="Calibri" w:eastAsia="ＭＳ ゴシック" w:hAnsi="Calibri" w:cs="Calibri"/>
@@ -6096,12 +6098,12 @@
         </w:rPr>
         <w:t>FOSS management</w:t>
       </w:r>
-      <w:commentRangeEnd w:id="92"/>
+      <w:commentRangeEnd w:id="93"/>
       <w:r>
         <w:rPr>
           <w:rStyle w:val="ad"/>
         </w:rPr>
-        <w:commentReference w:id="92"/>
+        <w:commentReference w:id="93"/>
       </w:r>
       <w:r>
         <w:rPr>
@@ -6112,7 +6114,7 @@
         </w:rPr>
         <w:t xml:space="preserve"> program exists that meets all the requirements of this </w:t>
       </w:r>
-      <w:commentRangeStart w:id="93"/>
+      <w:commentRangeStart w:id="94"/>
       <w:r>
         <w:rPr>
           <w:rFonts w:ascii="Calibri" w:eastAsia="ＭＳ ゴシック" w:hAnsi="Calibri" w:cs="Calibri"/>
@@ -6123,12 +6125,12 @@
         </w:rPr>
         <w:t>OpenChain Specification</w:t>
       </w:r>
-      <w:commentRangeEnd w:id="93"/>
+      <w:commentRangeEnd w:id="94"/>
       <w:r>
         <w:rPr>
           <w:rStyle w:val="ad"/>
         </w:rPr>
-        <w:commentReference w:id="93"/>
+        <w:commentReference w:id="94"/>
       </w:r>
       <w:r>
         <w:rPr>
@@ -6139,7 +6141,7 @@
         </w:rPr>
         <w:t xml:space="preserve"> </w:t>
       </w:r>
-      <w:commentRangeStart w:id="94"/>
+      <w:commentRangeStart w:id="95"/>
       <w:r>
         <w:rPr>
           <w:rFonts w:ascii="Calibri" w:eastAsia="ＭＳ ゴシック" w:hAnsi="Calibri" w:cs="Calibri"/>
@@ -6150,12 +6152,12 @@
         </w:rPr>
         <w:t>version 1.1.</w:t>
       </w:r>
-      <w:commentRangeEnd w:id="94"/>
+      <w:commentRangeEnd w:id="95"/>
       <w:r>
         <w:rPr>
           <w:rStyle w:val="ad"/>
         </w:rPr>
-        <w:commentReference w:id="94"/>
+        <w:commentReference w:id="95"/>
       </w:r>
     </w:p>
     <w:p>
@@ -6245,7 +6247,7 @@
           <w:highlight w:val="yellow"/>
         </w:rPr>
       </w:pPr>
-      <w:commentRangeStart w:id="95"/>
+      <w:commentRangeStart w:id="96"/>
       <w:r>
         <w:rPr>
           <w:rFonts w:ascii="Calibri" w:eastAsia="ＭＳ ゴシック" w:hAnsi="Calibri" w:cs="Calibri"/>
@@ -6363,26 +6365,14 @@
           <w:szCs w:val="22"/>
           <w:highlight w:val="yellow"/>
         </w:rPr>
-        <w:t>It is important for the organization to remains current with the specification if they want to assert program conformance overtime. This requirement ensures that the program’s supporting processes and control</w:t>
-      </w:r>
-      <w:bookmarkStart w:id="96" w:name="_GoBack"/>
-      <w:bookmarkEnd w:id="96"/>
-      <w:r>
-        <w:rPr>
-          <w:rFonts w:ascii="Calibri" w:eastAsia="ＭＳ ゴシック" w:hAnsi="Calibri" w:cs="Calibri"/>
-          <w:kern w:val="0"/>
-          <w:sz w:val="22"/>
-          <w:szCs w:val="22"/>
-          <w:highlight w:val="yellow"/>
-        </w:rPr>
-        <w:t>s do not erode if they want to continue to assert conformance with the specification overtime.</w:t>
-      </w:r>
-      <w:commentRangeEnd w:id="95"/>
+        <w:t>It is important for the organization to remains current with the specification if they want to assert program conformance overtime. This requirement ensures that the program’s supporting processes and controls do not erode if they want to continue to assert conformance with the specification overtime.</w:t>
+      </w:r>
+      <w:commentRangeEnd w:id="96"/>
       <w:r>
         <w:rPr>
           <w:rStyle w:val="ad"/>
         </w:rPr>
-        <w:commentReference w:id="95"/>
+        <w:commentReference w:id="96"/>
       </w:r>
     </w:p>
     <w:p>
@@ -6513,7 +6503,7 @@
 
 <file path=word/comments.xml><?xml version="1.0" encoding="utf-8"?>
 <w:comments xmlns:wpc="http://schemas.microsoft.com/office/word/2010/wordprocessingCanvas" xmlns:mc="http://schemas.openxmlformats.org/markup-compatibility/2006" xmlns:o="urn:schemas-microsoft-com:office:office" xmlns:r="http://schemas.openxmlformats.org/officeDocument/2006/relationships" xmlns:m="http://schemas.openxmlformats.org/officeDocument/2006/math" xmlns:v="urn:schemas-microsoft-com:vml" xmlns:wp14="http://schemas.microsoft.com/office/word/2010/wordprocessingDrawing" xmlns:wp="http://schemas.openxmlformats.org/drawingml/2006/wordprocessingDrawing" xmlns:w10="urn:schemas-microsoft-com:office:word" xmlns:w="http://schemas.openxmlformats.org/wordprocessingml/2006/main" xmlns:w14="http://schemas.microsoft.com/office/word/2010/wordml" xmlns:w15="http://schemas.microsoft.com/office/word/2012/wordml" xmlns:wpg="http://schemas.microsoft.com/office/word/2010/wordprocessingGroup" xmlns:wpi="http://schemas.microsoft.com/office/word/2010/wordprocessingInk" xmlns:wne="http://schemas.microsoft.com/office/word/2006/wordml" xmlns:wps="http://schemas.microsoft.com/office/word/2010/wordprocessingShape" mc:Ignorable="w14 w15 wp14">
-  <w:comment w:id="0" w:author="tani" w:date="2017-05-26T07:55:00Z" w:initials="N">
+  <w:comment w:id="1" w:author="tani" w:date="2017-05-26T07:55:00Z" w:initials="N">
     <w:p>
       <w:pPr>
         <w:pStyle w:val="ae"/>
@@ -6547,37 +6537,6 @@
           <w:rFonts w:hint="eastAsia"/>
         </w:rPr>
         <w:t>各ページのヘッダおよびフッタの表記も変更。</w:t>
-      </w:r>
-    </w:p>
-  </w:comment>
-  <w:comment w:id="7" w:author="tani" w:date="2017-05-26T08:02:00Z" w:initials="N">
-    <w:p>
-      <w:pPr>
-        <w:pStyle w:val="ae"/>
-      </w:pPr>
-      <w:r>
-        <w:rPr>
-          <w:rStyle w:val="ad"/>
-        </w:rPr>
-        <w:annotationRef/>
-      </w:r>
-      <w:r>
-        <w:rPr>
-          <w:rFonts w:hint="eastAsia"/>
-        </w:rPr>
-        <w:t>「</w:t>
-      </w:r>
-      <w:r>
-        <w:rPr>
-          <w:rFonts w:hint="eastAsia"/>
-        </w:rPr>
-        <w:t>specification</w:t>
-      </w:r>
-      <w:r>
-        <w:rPr>
-          <w:rFonts w:hint="eastAsia"/>
-        </w:rPr>
-        <w:t>」から修正</w:t>
       </w:r>
     </w:p>
   </w:comment>
@@ -6596,11 +6555,42 @@
         <w:rPr>
           <w:rFonts w:hint="eastAsia"/>
         </w:rPr>
+        <w:t>「</w:t>
+      </w:r>
+      <w:r>
+        <w:rPr>
+          <w:rFonts w:hint="eastAsia"/>
+        </w:rPr>
+        <w:t>specification</w:t>
+      </w:r>
+      <w:r>
+        <w:rPr>
+          <w:rFonts w:hint="eastAsia"/>
+        </w:rPr>
+        <w:t>」から修正</w:t>
+      </w:r>
+    </w:p>
+  </w:comment>
+  <w:comment w:id="9" w:author="tani" w:date="2017-05-26T08:02:00Z" w:initials="N">
+    <w:p>
+      <w:pPr>
+        <w:pStyle w:val="ae"/>
+      </w:pPr>
+      <w:r>
+        <w:rPr>
+          <w:rStyle w:val="ad"/>
+        </w:rPr>
+        <w:annotationRef/>
+      </w:r>
+      <w:r>
+        <w:rPr>
+          <w:rFonts w:hint="eastAsia"/>
+        </w:rPr>
         <w:t>追記された</w:t>
       </w:r>
     </w:p>
   </w:comment>
-  <w:comment w:id="13" w:author="tani" w:date="2017-05-26T08:03:00Z" w:initials="N">
+  <w:comment w:id="14" w:author="tani" w:date="2017-05-26T08:03:00Z" w:initials="N">
     <w:p>
       <w:pPr>
         <w:pStyle w:val="ae"/>
@@ -6621,7 +6611,16 @@
         <w:rPr>
           <w:rFonts w:hint="eastAsia"/>
         </w:rPr>
-        <w:t>trasted</w:t>
+        <w:t>tr</w:t>
+      </w:r>
+      <w:r>
+        <w:t>u</w:t>
+      </w:r>
+      <w:r>
+        <w:rPr>
+          <w:rFonts w:hint="eastAsia"/>
+        </w:rPr>
+        <w:t>sted</w:t>
       </w:r>
       <w:r>
         <w:rPr>
@@ -6631,7 +6630,7 @@
       </w:r>
     </w:p>
   </w:comment>
-  <w:comment w:id="14" w:author="tani" w:date="2017-05-26T08:04:00Z" w:initials="N">
+  <w:comment w:id="15" w:author="tani" w:date="2017-05-26T08:04:00Z" w:initials="N">
     <w:p>
       <w:pPr>
         <w:pStyle w:val="ae"/>
@@ -6662,7 +6661,7 @@
       </w:r>
     </w:p>
   </w:comment>
-  <w:comment w:id="15" w:author="tani" w:date="2017-05-26T08:05:00Z" w:initials="N">
+  <w:comment w:id="16" w:author="tani" w:date="2017-05-26T08:05:00Z" w:initials="N">
     <w:p>
       <w:pPr>
         <w:pStyle w:val="ae"/>
@@ -6681,7 +6680,7 @@
       </w:r>
     </w:p>
   </w:comment>
-  <w:comment w:id="20" w:author="tani" w:date="2017-05-26T08:05:00Z" w:initials="N">
+  <w:comment w:id="21" w:author="tani" w:date="2017-05-26T08:05:00Z" w:initials="N">
     <w:p>
       <w:pPr>
         <w:pStyle w:val="ae"/>
@@ -6712,7 +6711,7 @@
       </w:r>
     </w:p>
   </w:comment>
-  <w:comment w:id="21" w:author="tani" w:date="2017-05-26T08:06:00Z" w:initials="N">
+  <w:comment w:id="22" w:author="tani" w:date="2017-05-26T08:06:00Z" w:initials="N">
     <w:p>
       <w:pPr>
         <w:pStyle w:val="ae"/>
@@ -6782,7 +6781,7 @@
       </w:r>
     </w:p>
   </w:comment>
-  <w:comment w:id="30" w:author="tani" w:date="2017-05-26T08:08:00Z" w:initials="N">
+  <w:comment w:id="31" w:author="tani" w:date="2017-05-26T08:08:00Z" w:initials="N">
     <w:p>
       <w:pPr>
         <w:pStyle w:val="ae"/>
@@ -6814,45 +6813,6 @@
         </w:rPr>
         <w:t>」から変更</w:t>
       </w:r>
-    </w:p>
-  </w:comment>
-  <w:comment w:id="31" w:author="tani" w:date="2017-05-26T08:10:00Z" w:initials="N">
-    <w:p>
-      <w:pPr>
-        <w:pStyle w:val="ae"/>
-      </w:pPr>
-      <w:r>
-        <w:rPr>
-          <w:rStyle w:val="ad"/>
-        </w:rPr>
-        <w:annotationRef/>
-      </w:r>
-      <w:r>
-        <w:rPr>
-          <w:rFonts w:hint="eastAsia"/>
-        </w:rPr>
-        <w:t>表現が変更されている。以前は「</w:t>
-      </w:r>
-      <w:r>
-        <w:rPr>
-          <w:rFonts w:hint="eastAsia"/>
-        </w:rPr>
-        <w:t>other requirements in other sections may</w:t>
-      </w:r>
-      <w:r>
-        <w:t>.</w:t>
-      </w:r>
-      <w:r>
-        <w:rPr>
-          <w:rFonts w:hint="eastAsia"/>
-        </w:rPr>
-        <w:t>」だった。</w:t>
-      </w:r>
-    </w:p>
-    <w:p>
-      <w:pPr>
-        <w:pStyle w:val="ae"/>
-      </w:pPr>
     </w:p>
   </w:comment>
   <w:comment w:id="32" w:author="tani" w:date="2017-05-26T08:10:00Z" w:initials="N">
@@ -6870,6 +6830,45 @@
         <w:rPr>
           <w:rFonts w:hint="eastAsia"/>
         </w:rPr>
+        <w:t>表現が変更されている。以前は「</w:t>
+      </w:r>
+      <w:r>
+        <w:rPr>
+          <w:rFonts w:hint="eastAsia"/>
+        </w:rPr>
+        <w:t>other requirements in other sections may</w:t>
+      </w:r>
+      <w:r>
+        <w:t>.</w:t>
+      </w:r>
+      <w:r>
+        <w:rPr>
+          <w:rFonts w:hint="eastAsia"/>
+        </w:rPr>
+        <w:t>」だった。</w:t>
+      </w:r>
+    </w:p>
+    <w:p>
+      <w:pPr>
+        <w:pStyle w:val="ae"/>
+      </w:pPr>
+    </w:p>
+  </w:comment>
+  <w:comment w:id="33" w:author="tani" w:date="2017-05-26T08:10:00Z" w:initials="N">
+    <w:p>
+      <w:pPr>
+        <w:pStyle w:val="ae"/>
+      </w:pPr>
+      <w:r>
+        <w:rPr>
+          <w:rStyle w:val="ad"/>
+        </w:rPr>
+        <w:annotationRef/>
+      </w:r>
+      <w:r>
+        <w:rPr>
+          <w:rFonts w:hint="eastAsia"/>
+        </w:rPr>
         <w:t>「</w:t>
       </w:r>
       <w:r>
@@ -6886,7 +6885,7 @@
       </w:r>
     </w:p>
   </w:comment>
-  <w:comment w:id="33" w:author="tani" w:date="2017-05-26T08:11:00Z" w:initials="N">
+  <w:comment w:id="34" w:author="tani" w:date="2017-05-26T08:11:00Z" w:initials="N">
     <w:p>
       <w:pPr>
         <w:pStyle w:val="ae"/>
@@ -6917,7 +6916,7 @@
       </w:r>
     </w:p>
   </w:comment>
-  <w:comment w:id="34" w:author="tani" w:date="2017-05-26T08:12:00Z" w:initials="N">
+  <w:comment w:id="35" w:author="tani" w:date="2017-05-26T08:12:00Z" w:initials="N">
     <w:p>
       <w:pPr>
         <w:pStyle w:val="ae"/>
@@ -6942,7 +6941,7 @@
       </w:r>
     </w:p>
   </w:comment>
-  <w:comment w:id="38" w:author="tani" w:date="2017-05-26T08:14:00Z" w:initials="N">
+  <w:comment w:id="39" w:author="tani" w:date="2017-05-26T08:14:00Z" w:initials="N">
     <w:p>
       <w:pPr>
         <w:pStyle w:val="ae"/>
@@ -6994,13 +6993,10 @@
       </w:r>
     </w:p>
   </w:comment>
-  <w:comment w:id="39" w:author="tani" w:date="2017-05-26T08:15:00Z" w:initials="N">
+  <w:comment w:id="40" w:author="tani" w:date="2017-05-26T08:15:00Z" w:initials="N">
     <w:p>
       <w:pPr>
         <w:pStyle w:val="ae"/>
-        <w:rPr>
-          <w:rFonts w:hint="eastAsia"/>
-        </w:rPr>
       </w:pPr>
       <w:r>
         <w:rPr>
@@ -7031,7 +7027,7 @@
       </w:r>
     </w:p>
   </w:comment>
-  <w:comment w:id="40" w:author="tani" w:date="2017-05-26T09:12:00Z" w:initials="N">
+  <w:comment w:id="41" w:author="tani" w:date="2017-05-26T09:12:00Z" w:initials="N">
     <w:p>
       <w:pPr>
         <w:pStyle w:val="ae"/>
@@ -7050,7 +7046,7 @@
       </w:r>
     </w:p>
   </w:comment>
-  <w:comment w:id="41" w:author="tani" w:date="2017-05-26T09:13:00Z" w:initials="N">
+  <w:comment w:id="42" w:author="tani" w:date="2017-05-26T09:13:00Z" w:initials="N">
     <w:p>
       <w:pPr>
         <w:pStyle w:val="ae"/>
@@ -7081,13 +7077,10 @@
       </w:r>
     </w:p>
   </w:comment>
-  <w:comment w:id="42" w:author="tani" w:date="2017-05-26T09:11:00Z" w:initials="N">
+  <w:comment w:id="43" w:author="tani" w:date="2017-05-26T09:11:00Z" w:initials="N">
     <w:p>
       <w:pPr>
         <w:pStyle w:val="ae"/>
-        <w:rPr>
-          <w:rFonts w:hint="eastAsia"/>
-        </w:rPr>
       </w:pPr>
       <w:r>
         <w:rPr>
@@ -7103,7 +7096,7 @@
       </w:r>
     </w:p>
   </w:comment>
-  <w:comment w:id="43" w:author="tani" w:date="2017-05-26T09:12:00Z" w:initials="N">
+  <w:comment w:id="44" w:author="tani" w:date="2017-05-26T09:12:00Z" w:initials="N">
     <w:p>
       <w:pPr>
         <w:pStyle w:val="ae"/>
@@ -7122,7 +7115,7 @@
       </w:r>
     </w:p>
   </w:comment>
-  <w:comment w:id="44" w:author="tani" w:date="2017-05-26T09:18:00Z" w:initials="N">
+  <w:comment w:id="45" w:author="tani" w:date="2017-05-26T09:18:00Z" w:initials="N">
     <w:p>
       <w:pPr>
         <w:pStyle w:val="ae"/>
@@ -7162,7 +7155,7 @@
       </w:r>
     </w:p>
   </w:comment>
-  <w:comment w:id="45" w:author="tani" w:date="2017-05-26T09:14:00Z" w:initials="N">
+  <w:comment w:id="46" w:author="tani" w:date="2017-05-26T09:14:00Z" w:initials="N">
     <w:p>
       <w:pPr>
         <w:pStyle w:val="ae"/>
@@ -7181,7 +7174,7 @@
       </w:r>
     </w:p>
   </w:comment>
-  <w:comment w:id="46" w:author="tani" w:date="2017-05-26T09:21:00Z" w:initials="N">
+  <w:comment w:id="47" w:author="tani" w:date="2017-05-26T09:21:00Z" w:initials="N">
     <w:p>
       <w:pPr>
         <w:pStyle w:val="ae"/>
@@ -7227,7 +7220,7 @@
       </w:r>
     </w:p>
   </w:comment>
-  <w:comment w:id="51" w:author="tani" w:date="2017-05-26T09:24:00Z" w:initials="N">
+  <w:comment w:id="52" w:author="tani" w:date="2017-05-26T09:24:00Z" w:initials="N">
     <w:p>
       <w:pPr>
         <w:pStyle w:val="ae"/>
@@ -7279,13 +7272,10 @@
       </w:r>
     </w:p>
   </w:comment>
-  <w:comment w:id="52" w:author="tani" w:date="2017-05-26T09:25:00Z" w:initials="N">
+  <w:comment w:id="53" w:author="tani" w:date="2017-05-26T09:25:00Z" w:initials="N">
     <w:p>
       <w:pPr>
         <w:pStyle w:val="ae"/>
-        <w:rPr>
-          <w:rFonts w:hint="eastAsia"/>
-        </w:rPr>
       </w:pPr>
       <w:r>
         <w:rPr>
@@ -7322,7 +7312,7 @@
       </w:r>
     </w:p>
   </w:comment>
-  <w:comment w:id="53" w:author="tani" w:date="2017-05-26T09:27:00Z" w:initials="N">
+  <w:comment w:id="54" w:author="tani" w:date="2017-05-26T09:27:00Z" w:initials="N">
     <w:p>
       <w:pPr>
         <w:pStyle w:val="ae"/>
@@ -7341,7 +7331,7 @@
       </w:r>
     </w:p>
   </w:comment>
-  <w:comment w:id="54" w:author="tani" w:date="2017-05-26T09:30:00Z" w:initials="N">
+  <w:comment w:id="55" w:author="tani" w:date="2017-05-26T09:30:00Z" w:initials="N">
     <w:p>
       <w:pPr>
         <w:pStyle w:val="ae"/>
@@ -7387,7 +7377,7 @@
       </w:r>
     </w:p>
   </w:comment>
-  <w:comment w:id="55" w:author="tani" w:date="2017-05-26T09:31:00Z" w:initials="N">
+  <w:comment w:id="56" w:author="tani" w:date="2017-05-26T09:31:00Z" w:initials="N">
     <w:p>
       <w:pPr>
         <w:pStyle w:val="ae"/>
@@ -7406,7 +7396,7 @@
       </w:r>
     </w:p>
   </w:comment>
-  <w:comment w:id="56" w:author="tani" w:date="2017-05-26T09:32:00Z" w:initials="N">
+  <w:comment w:id="57" w:author="tani" w:date="2017-05-26T09:32:00Z" w:initials="N">
     <w:p>
       <w:pPr>
         <w:pStyle w:val="ae"/>
@@ -7437,13 +7427,10 @@
       </w:r>
     </w:p>
   </w:comment>
-  <w:comment w:id="57" w:author="tani" w:date="2017-05-26T09:33:00Z" w:initials="N">
+  <w:comment w:id="58" w:author="tani" w:date="2017-05-26T09:33:00Z" w:initials="N">
     <w:p>
       <w:pPr>
         <w:pStyle w:val="ae"/>
-        <w:rPr>
-          <w:rFonts w:hint="eastAsia"/>
-        </w:rPr>
       </w:pPr>
       <w:r>
         <w:rPr>
@@ -7492,40 +7479,6 @@
           <w:rFonts w:hint="eastAsia"/>
         </w:rPr>
         <w:t>」</w:t>
-      </w:r>
-    </w:p>
-  </w:comment>
-  <w:comment w:id="58" w:author="tani" w:date="2017-05-26T09:34:00Z" w:initials="N">
-    <w:p>
-      <w:pPr>
-        <w:pStyle w:val="ae"/>
-      </w:pPr>
-      <w:r>
-        <w:rPr>
-          <w:rStyle w:val="ad"/>
-        </w:rPr>
-        <w:annotationRef/>
-      </w:r>
-      <w:r>
-        <w:rPr>
-          <w:rFonts w:hint="eastAsia"/>
-        </w:rPr>
-        <w:t>「</w:t>
-      </w:r>
-      <w:r>
-        <w:rPr>
-          <w:rFonts w:hint="eastAsia"/>
-        </w:rPr>
-        <w:t>are distrib</w:t>
-      </w:r>
-      <w:r>
-        <w:t>uted</w:t>
-      </w:r>
-      <w:r>
-        <w:rPr>
-          <w:rFonts w:hint="eastAsia"/>
-        </w:rPr>
-        <w:t>」から変更。</w:t>
       </w:r>
     </w:p>
   </w:comment>
@@ -7563,7 +7516,7 @@
       </w:r>
     </w:p>
   </w:comment>
-  <w:comment w:id="60" w:author="tani" w:date="2017-05-26T09:35:00Z" w:initials="N">
+  <w:comment w:id="60" w:author="tani" w:date="2017-05-26T09:34:00Z" w:initials="N">
     <w:p>
       <w:pPr>
         <w:pStyle w:val="ae"/>
@@ -7584,6 +7537,40 @@
         <w:rPr>
           <w:rFonts w:hint="eastAsia"/>
         </w:rPr>
+        <w:t>are distrib</w:t>
+      </w:r>
+      <w:r>
+        <w:t>uted</w:t>
+      </w:r>
+      <w:r>
+        <w:rPr>
+          <w:rFonts w:hint="eastAsia"/>
+        </w:rPr>
+        <w:t>」から変更。</w:t>
+      </w:r>
+    </w:p>
+  </w:comment>
+  <w:comment w:id="61" w:author="tani" w:date="2017-05-26T09:35:00Z" w:initials="N">
+    <w:p>
+      <w:pPr>
+        <w:pStyle w:val="ae"/>
+      </w:pPr>
+      <w:r>
+        <w:rPr>
+          <w:rStyle w:val="ad"/>
+        </w:rPr>
+        <w:annotationRef/>
+      </w:r>
+      <w:r>
+        <w:rPr>
+          <w:rFonts w:hint="eastAsia"/>
+        </w:rPr>
+        <w:t>「</w:t>
+      </w:r>
+      <w:r>
+        <w:rPr>
+          <w:rFonts w:hint="eastAsia"/>
+        </w:rPr>
         <w:t>are integrated</w:t>
       </w:r>
       <w:r>
@@ -7594,7 +7581,7 @@
       </w:r>
     </w:p>
   </w:comment>
-  <w:comment w:id="61" w:author="tani" w:date="2017-05-26T09:36:00Z" w:initials="N">
+  <w:comment w:id="62" w:author="tani" w:date="2017-05-26T09:36:00Z" w:initials="N">
     <w:p>
       <w:pPr>
         <w:pStyle w:val="ae"/>
@@ -7613,7 +7600,7 @@
       </w:r>
     </w:p>
   </w:comment>
-  <w:comment w:id="62" w:author="tani" w:date="2017-05-26T09:39:00Z" w:initials="N">
+  <w:comment w:id="63" w:author="tani" w:date="2017-05-26T09:39:00Z" w:initials="N">
     <w:p>
       <w:pPr>
         <w:pStyle w:val="ae"/>
@@ -7659,7 +7646,7 @@
       </w:r>
     </w:p>
   </w:comment>
-  <w:comment w:id="63" w:author="tani" w:date="2017-05-26T09:40:00Z" w:initials="N">
+  <w:comment w:id="64" w:author="tani" w:date="2017-05-26T09:40:00Z" w:initials="N">
     <w:p>
       <w:pPr>
         <w:pStyle w:val="ae"/>
@@ -7699,7 +7686,7 @@
       </w:r>
     </w:p>
   </w:comment>
-  <w:comment w:id="64" w:author="tani" w:date="2017-05-26T09:41:00Z" w:initials="N">
+  <w:comment w:id="65" w:author="tani" w:date="2017-05-26T09:41:00Z" w:initials="N">
     <w:p>
       <w:pPr>
         <w:pStyle w:val="ae"/>
@@ -7757,7 +7744,7 @@
       </w:r>
     </w:p>
   </w:comment>
-  <w:comment w:id="65" w:author="tani" w:date="2017-05-26T09:43:00Z" w:initials="N">
+  <w:comment w:id="66" w:author="tani" w:date="2017-05-26T09:43:00Z" w:initials="N">
     <w:p>
       <w:pPr>
         <w:pStyle w:val="ae"/>
@@ -7794,7 +7781,7 @@
       </w:r>
     </w:p>
   </w:comment>
-  <w:comment w:id="66" w:author="tani" w:date="2017-05-26T09:44:00Z" w:initials="N">
+  <w:comment w:id="67" w:author="tani" w:date="2017-05-26T09:44:00Z" w:initials="N">
     <w:p>
       <w:pPr>
         <w:pStyle w:val="ae"/>
@@ -7819,7 +7806,7 @@
       </w:r>
     </w:p>
   </w:comment>
-  <w:comment w:id="71" w:author="tani" w:date="2017-05-26T09:45:00Z" w:initials="N">
+  <w:comment w:id="72" w:author="tani" w:date="2017-05-26T09:45:00Z" w:initials="N">
     <w:p>
       <w:pPr>
         <w:pStyle w:val="ae"/>
@@ -7850,16 +7837,13 @@
       </w:r>
     </w:p>
   </w:comment>
-  <w:comment w:id="72" w:author="tani" w:date="2017-05-26T09:46:00Z" w:initials="N">
+  <w:comment w:id="73" w:author="tani" w:date="2017-05-26T09:46:00Z" w:initials="N">
     <w:p>
       <w:pPr>
         <w:pStyle w:val="ae"/>
         <w:pBdr>
           <w:bottom w:val="single" w:sz="6" w:space="1" w:color="auto"/>
         </w:pBdr>
-        <w:rPr>
-          <w:rFonts w:hint="eastAsia"/>
-        </w:rPr>
       </w:pPr>
       <w:r>
         <w:rPr>
@@ -7901,9 +7885,6 @@
     <w:p>
       <w:pPr>
         <w:pStyle w:val="ae"/>
-        <w:rPr>
-          <w:rFonts w:hint="eastAsia"/>
-        </w:rPr>
       </w:pPr>
       <w:r>
         <w:rPr>
@@ -7922,9 +7903,6 @@
     <w:p>
       <w:pPr>
         <w:pStyle w:val="ae"/>
-        <w:rPr>
-          <w:rFonts w:hint="eastAsia"/>
-        </w:rPr>
       </w:pPr>
       <w:r>
         <w:rPr>
@@ -7943,9 +7921,6 @@
     <w:p>
       <w:pPr>
         <w:pStyle w:val="ae"/>
-        <w:rPr>
-          <w:rFonts w:hint="eastAsia"/>
-        </w:rPr>
       </w:pPr>
       <w:r>
         <w:rPr>
@@ -7964,9 +7939,6 @@
     <w:p>
       <w:pPr>
         <w:pStyle w:val="ae"/>
-        <w:rPr>
-          <w:rFonts w:hint="eastAsia"/>
-        </w:rPr>
       </w:pPr>
       <w:r>
         <w:rPr>
@@ -7985,9 +7957,6 @@
     <w:p>
       <w:pPr>
         <w:pStyle w:val="ae"/>
-        <w:rPr>
-          <w:rFonts w:hint="eastAsia"/>
-        </w:rPr>
       </w:pPr>
       <w:r>
         <w:rPr>
@@ -8006,9 +7975,6 @@
     <w:p>
       <w:pPr>
         <w:pStyle w:val="ae"/>
-        <w:rPr>
-          <w:rFonts w:hint="eastAsia"/>
-        </w:rPr>
       </w:pPr>
       <w:r>
         <w:rPr>
@@ -8027,9 +7993,6 @@
     <w:p>
       <w:pPr>
         <w:pStyle w:val="ae"/>
-        <w:rPr>
-          <w:rFonts w:hint="eastAsia"/>
-        </w:rPr>
       </w:pPr>
       <w:r>
         <w:rPr>
@@ -8066,13 +8029,10 @@
     <w:p>
       <w:pPr>
         <w:pStyle w:val="ae"/>
-        <w:rPr>
-          <w:rFonts w:hint="eastAsia"/>
-        </w:rPr>
       </w:pPr>
     </w:p>
   </w:comment>
-  <w:comment w:id="73" w:author="tani" w:date="2017-05-26T09:51:00Z" w:initials="N">
+  <w:comment w:id="74" w:author="tani" w:date="2017-05-26T09:51:00Z" w:initials="N">
     <w:p>
       <w:pPr>
         <w:pStyle w:val="ae"/>
@@ -8112,7 +8072,7 @@
       </w:r>
     </w:p>
   </w:comment>
-  <w:comment w:id="74" w:author="tani" w:date="2017-05-26T09:54:00Z" w:initials="N">
+  <w:comment w:id="75" w:author="tani" w:date="2017-05-26T09:54:00Z" w:initials="N">
     <w:p>
       <w:pPr>
         <w:pStyle w:val="ae"/>
@@ -8152,7 +8112,7 @@
       </w:r>
     </w:p>
   </w:comment>
-  <w:comment w:id="75" w:author="tani" w:date="2017-05-26T09:57:00Z" w:initials="N">
+  <w:comment w:id="76" w:author="tani" w:date="2017-05-26T09:57:00Z" w:initials="N">
     <w:p>
       <w:pPr>
         <w:pStyle w:val="ae"/>
@@ -8192,7 +8152,7 @@
       </w:r>
     </w:p>
   </w:comment>
-  <w:comment w:id="76" w:author="tani" w:date="2017-05-26T09:58:00Z" w:initials="N">
+  <w:comment w:id="77" w:author="tani" w:date="2017-05-26T09:58:00Z" w:initials="N">
     <w:p>
       <w:pPr>
         <w:pStyle w:val="ae"/>
@@ -8232,7 +8192,7 @@
       </w:r>
     </w:p>
   </w:comment>
-  <w:comment w:id="77" w:author="tani" w:date="2017-05-26T10:01:00Z" w:initials="N">
+  <w:comment w:id="78" w:author="tani" w:date="2017-05-26T10:01:00Z" w:initials="N">
     <w:p>
       <w:pPr>
         <w:pStyle w:val="ae"/>
@@ -8251,7 +8211,7 @@
       </w:r>
     </w:p>
   </w:comment>
-  <w:comment w:id="82" w:author="tani" w:date="2017-05-26T10:12:00Z" w:initials="N">
+  <w:comment w:id="83" w:author="tani" w:date="2017-05-26T10:12:00Z" w:initials="N">
     <w:p>
       <w:pPr>
         <w:pStyle w:val="ae"/>
@@ -8299,9 +8259,6 @@
     <w:p>
       <w:pPr>
         <w:pStyle w:val="ae"/>
-        <w:rPr>
-          <w:rFonts w:hint="eastAsia"/>
-        </w:rPr>
       </w:pPr>
       <w:r>
         <w:rPr>
@@ -8320,9 +8277,6 @@
     <w:p>
       <w:pPr>
         <w:pStyle w:val="ae"/>
-        <w:rPr>
-          <w:rFonts w:hint="eastAsia"/>
-        </w:rPr>
       </w:pPr>
       <w:r>
         <w:rPr>
@@ -8341,9 +8295,6 @@
     <w:p>
       <w:pPr>
         <w:pStyle w:val="ae"/>
-        <w:rPr>
-          <w:rFonts w:hint="eastAsia"/>
-        </w:rPr>
       </w:pPr>
       <w:r>
         <w:rPr>
@@ -8362,9 +8313,6 @@
     <w:p>
       <w:pPr>
         <w:pStyle w:val="ae"/>
-        <w:rPr>
-          <w:rFonts w:hint="eastAsia"/>
-        </w:rPr>
       </w:pPr>
       <w:r>
         <w:rPr>
@@ -8404,13 +8352,10 @@
     <w:p>
       <w:pPr>
         <w:pStyle w:val="ae"/>
-        <w:rPr>
-          <w:rFonts w:hint="eastAsia"/>
-        </w:rPr>
       </w:pPr>
     </w:p>
   </w:comment>
-  <w:comment w:id="83" w:author="tani" w:date="2017-05-26T10:15:00Z" w:initials="N">
+  <w:comment w:id="84" w:author="tani" w:date="2017-05-26T10:15:00Z" w:initials="N">
     <w:p>
       <w:pPr>
         <w:pStyle w:val="ae"/>
@@ -8453,7 +8398,7 @@
       </w:r>
     </w:p>
   </w:comment>
-  <w:comment w:id="84" w:author="tani" w:date="2017-05-26T10:17:00Z" w:initials="N">
+  <w:comment w:id="85" w:author="tani" w:date="2017-05-26T10:17:00Z" w:initials="N">
     <w:p>
       <w:pPr>
         <w:pStyle w:val="ae"/>
@@ -8490,7 +8435,7 @@
       </w:r>
     </w:p>
   </w:comment>
-  <w:comment w:id="89" w:author="tani" w:date="2017-05-26T10:18:00Z" w:initials="N">
+  <w:comment w:id="90" w:author="tani" w:date="2017-05-26T10:18:00Z" w:initials="N">
     <w:p>
       <w:pPr>
         <w:pStyle w:val="ae"/>
@@ -8509,7 +8454,7 @@
       </w:r>
     </w:p>
   </w:comment>
-  <w:comment w:id="90" w:author="tani" w:date="2017-05-26T10:20:00Z" w:initials="N">
+  <w:comment w:id="91" w:author="tani" w:date="2017-05-26T10:20:00Z" w:initials="N">
     <w:p>
       <w:pPr>
         <w:pStyle w:val="ae"/>
@@ -8546,7 +8491,7 @@
       </w:r>
     </w:p>
   </w:comment>
-  <w:comment w:id="91" w:author="tani" w:date="2017-05-26T10:21:00Z" w:initials="N">
+  <w:comment w:id="92" w:author="tani" w:date="2017-05-26T10:21:00Z" w:initials="N">
     <w:p>
       <w:pPr>
         <w:pStyle w:val="ae"/>
@@ -8577,7 +8522,7 @@
       </w:r>
     </w:p>
   </w:comment>
-  <w:comment w:id="92" w:author="tani" w:date="2017-05-26T10:20:00Z" w:initials="N">
+  <w:comment w:id="93" w:author="tani" w:date="2017-05-26T10:20:00Z" w:initials="N">
     <w:p>
       <w:pPr>
         <w:pStyle w:val="ae"/>
@@ -8596,7 +8541,7 @@
       </w:r>
     </w:p>
   </w:comment>
-  <w:comment w:id="93" w:author="tani" w:date="2017-05-26T10:23:00Z" w:initials="N">
+  <w:comment w:id="94" w:author="tani" w:date="2017-05-26T10:23:00Z" w:initials="N">
     <w:p>
       <w:pPr>
         <w:pStyle w:val="ae"/>
@@ -8633,7 +8578,7 @@
       </w:r>
     </w:p>
   </w:comment>
-  <w:comment w:id="94" w:author="tani" w:date="2017-05-26T10:22:00Z" w:initials="N">
+  <w:comment w:id="95" w:author="tani" w:date="2017-05-26T10:22:00Z" w:initials="N">
     <w:p>
       <w:pPr>
         <w:pStyle w:val="ae"/>
@@ -8664,7 +8609,7 @@
       </w:r>
     </w:p>
   </w:comment>
-  <w:comment w:id="95" w:author="tani" w:date="2017-05-26T10:23:00Z" w:initials="N">
+  <w:comment w:id="96" w:author="tani" w:date="2017-05-26T10:23:00Z" w:initials="N">
     <w:p>
       <w:pPr>
         <w:pStyle w:val="ae"/>
@@ -9209,7 +9154,7 @@
         </mc:Choice>
         <mc:Fallback>
           <w:pict>
-            <v:line w14:anchorId="75924F0C" id="Line 6" o:spid="_x0000_s1026" style="position:absolute;left:0;text-align:left;z-index:-251637760;visibility:visible;mso-wrap-style:square;mso-width-percent:0;mso-height-percent:0;mso-wrap-distance-left:9pt;mso-wrap-distance-top:0;mso-wrap-distance-right:9pt;mso-wrap-distance-bottom:0;mso-position-horizontal:center;mso-position-horizontal-relative:margin;mso-position-vertical:absolute;mso-position-vertical-relative:page;mso-width-percent:0;mso-height-percent:0;mso-width-relative:page;mso-height-relative:page" from="0,771.1pt" to="467.65pt,771.1pt" o:gfxdata="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" strokecolor="#4b7dba" strokeweight=".72pt">
+            <v:line w14:anchorId="586870F5" id="Line 6" o:spid="_x0000_s1026" style="position:absolute;left:0;text-align:left;z-index:-251637760;visibility:visible;mso-wrap-style:square;mso-width-percent:0;mso-height-percent:0;mso-wrap-distance-left:9pt;mso-wrap-distance-top:0;mso-wrap-distance-right:9pt;mso-wrap-distance-bottom:0;mso-position-horizontal:center;mso-position-horizontal-relative:margin;mso-position-vertical:absolute;mso-position-vertical-relative:page;mso-width-percent:0;mso-height-percent:0;mso-width-relative:page;mso-height-relative:page" from="0,771.1pt" to="467.65pt,771.1pt" o:gfxdata="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" strokecolor="#4b7dba" strokeweight=".72pt">
               <w10:wrap anchorx="margin" anchory="page"/>
             </v:line>
           </w:pict>
@@ -9510,7 +9455,7 @@
         </mc:Choice>
         <mc:Fallback>
           <w:pict>
-            <v:line w14:anchorId="6DC2D116" id="Line 6" o:spid="_x0000_s1026" style="position:absolute;left:0;text-align:left;z-index:-251635712;visibility:visible;mso-wrap-style:square;mso-width-percent:0;mso-height-percent:0;mso-wrap-distance-left:9pt;mso-wrap-distance-top:0;mso-wrap-distance-right:9pt;mso-wrap-distance-bottom:0;mso-position-horizontal:center;mso-position-horizontal-relative:margin;mso-position-vertical:absolute;mso-position-vertical-relative:page;mso-width-percent:0;mso-height-percent:0;mso-width-relative:page;mso-height-relative:page" from="0,771.1pt" to="467.65pt,771.1pt" o:gfxdata="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" strokecolor="#4b7dba" strokeweight=".72pt">
+            <v:line w14:anchorId="09000006" id="Line 6" o:spid="_x0000_s1026" style="position:absolute;left:0;text-align:left;z-index:-251635712;visibility:visible;mso-wrap-style:square;mso-width-percent:0;mso-height-percent:0;mso-wrap-distance-left:9pt;mso-wrap-distance-top:0;mso-wrap-distance-right:9pt;mso-wrap-distance-bottom:0;mso-position-horizontal:center;mso-position-horizontal-relative:margin;mso-position-vertical:absolute;mso-position-vertical-relative:page;mso-width-percent:0;mso-height-percent:0;mso-width-relative:page;mso-height-relative:page" from="0,771.1pt" to="467.65pt,771.1pt" o:gfxdata="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" strokecolor="#4b7dba" strokeweight=".72pt">
               <w10:wrap anchorx="margin" anchory="page"/>
             </v:line>
           </w:pict>
@@ -9847,7 +9792,7 @@
         </mc:Choice>
         <mc:Fallback>
           <w:pict>
-            <v:line w14:anchorId="099696E9" id="Line 6" o:spid="_x0000_s1026" style="position:absolute;left:0;text-align:left;z-index:-251634688;visibility:visible;mso-wrap-style:square;mso-width-percent:0;mso-height-percent:0;mso-wrap-distance-left:9pt;mso-wrap-distance-top:0;mso-wrap-distance-right:9pt;mso-wrap-distance-bottom:0;mso-position-horizontal:center;mso-position-horizontal-relative:margin;mso-position-vertical:absolute;mso-position-vertical-relative:page;mso-width-percent:0;mso-height-percent:0;mso-width-relative:page;mso-height-relative:page" from="0,771.1pt" to="467.65pt,771.1pt" o:gfxdata="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" strokecolor="#4b7dba" strokeweight=".72pt">
+            <v:line w14:anchorId="2EA10742" id="Line 6" o:spid="_x0000_s1026" style="position:absolute;left:0;text-align:left;z-index:-251634688;visibility:visible;mso-wrap-style:square;mso-width-percent:0;mso-height-percent:0;mso-wrap-distance-left:9pt;mso-wrap-distance-top:0;mso-wrap-distance-right:9pt;mso-wrap-distance-bottom:0;mso-position-horizontal:center;mso-position-horizontal-relative:margin;mso-position-vertical:absolute;mso-position-vertical-relative:page;mso-width-percent:0;mso-height-percent:0;mso-width-relative:page;mso-height-relative:page" from="0,771.1pt" to="467.65pt,771.1pt" o:gfxdata="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" strokecolor="#4b7dba" strokeweight=".72pt">
               <w10:wrap anchorx="margin" anchory="page"/>
             </v:line>
           </w:pict>
@@ -10270,7 +10215,7 @@
         </mc:Choice>
         <mc:Fallback>
           <w:pict>
-            <v:line w14:anchorId="685F97F0" id="Line 6" o:spid="_x0000_s1026" style="position:absolute;left:0;text-align:left;z-index:-251632640;visibility:visible;mso-wrap-style:square;mso-width-percent:0;mso-height-percent:0;mso-wrap-distance-left:9pt;mso-wrap-distance-top:0;mso-wrap-distance-right:9pt;mso-wrap-distance-bottom:0;mso-position-horizontal:center;mso-position-horizontal-relative:margin;mso-position-vertical:absolute;mso-position-vertical-relative:page;mso-width-percent:0;mso-height-percent:0;mso-width-relative:page;mso-height-relative:page" from="0,771.1pt" to="467.65pt,771.1pt" o:gfxdata="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" strokecolor="#4b7dba" strokeweight=".72pt">
+            <v:line w14:anchorId="6B18568D" id="Line 6" o:spid="_x0000_s1026" style="position:absolute;left:0;text-align:left;z-index:-251632640;visibility:visible;mso-wrap-style:square;mso-width-percent:0;mso-height-percent:0;mso-wrap-distance-left:9pt;mso-wrap-distance-top:0;mso-wrap-distance-right:9pt;mso-wrap-distance-bottom:0;mso-position-horizontal:center;mso-position-horizontal-relative:margin;mso-position-vertical:absolute;mso-position-vertical-relative:page;mso-width-percent:0;mso-height-percent:0;mso-width-relative:page;mso-height-relative:page" from="0,771.1pt" to="467.65pt,771.1pt" o:gfxdata="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" strokecolor="#4b7dba" strokeweight=".72pt">
               <w10:wrap anchorx="margin" anchory="page"/>
             </v:line>
           </w:pict>
@@ -10375,7 +10320,7 @@
                               <w:b/>
                               <w:noProof/>
                             </w:rPr>
-                            <w:t>11</w:t>
+                            <w:t>5</w:t>
                           </w:r>
                           <w:r>
                             <w:rPr>
@@ -10455,7 +10400,7 @@
                         <w:b/>
                         <w:noProof/>
                       </w:rPr>
-                      <w:t>11</w:t>
+                      <w:t>5</w:t>
                     </w:r>
                     <w:r>
                       <w:rPr>
@@ -10693,7 +10638,7 @@
         </mc:Choice>
         <mc:Fallback>
           <w:pict>
-            <v:line w14:anchorId="67041CB2" id="Line 6" o:spid="_x0000_s1026" style="position:absolute;left:0;text-align:left;z-index:-251646976;visibility:visible;mso-wrap-style:square;mso-width-percent:0;mso-height-percent:0;mso-wrap-distance-left:9pt;mso-wrap-distance-top:0;mso-wrap-distance-right:9pt;mso-wrap-distance-bottom:0;mso-position-horizontal:center;mso-position-horizontal-relative:margin;mso-position-vertical:absolute;mso-position-vertical-relative:page;mso-width-percent:0;mso-height-percent:0;mso-width-relative:page;mso-height-relative:page" from="0,771.1pt" to="467.65pt,771.1pt" o:gfxdata="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" strokecolor="#4b7dba" strokeweight=".72pt">
+            <v:line w14:anchorId="11870C62" id="Line 6" o:spid="_x0000_s1026" style="position:absolute;left:0;text-align:left;z-index:-251646976;visibility:visible;mso-wrap-style:square;mso-width-percent:0;mso-height-percent:0;mso-wrap-distance-left:9pt;mso-wrap-distance-top:0;mso-wrap-distance-right:9pt;mso-wrap-distance-bottom:0;mso-position-horizontal:center;mso-position-horizontal-relative:margin;mso-position-vertical:absolute;mso-position-vertical-relative:page;mso-width-percent:0;mso-height-percent:0;mso-width-relative:page;mso-height-relative:page" from="0,771.1pt" to="467.65pt,771.1pt" o:gfxdata="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" strokecolor="#4b7dba" strokeweight=".72pt">
               <w10:wrap anchorx="margin" anchory="page"/>
             </v:line>
           </w:pict>
@@ -10798,7 +10743,7 @@
                               <w:b/>
                               <w:noProof/>
                             </w:rPr>
-                            <w:t>12</w:t>
+                            <w:t>13</w:t>
                           </w:r>
                           <w:r>
                             <w:rPr>
@@ -10878,7 +10823,7 @@
                         <w:b/>
                         <w:noProof/>
                       </w:rPr>
-                      <w:t>12</w:t>
+                      <w:t>13</w:t>
                     </w:r>
                     <w:r>
                       <w:rPr>
@@ -11440,7 +11385,7 @@
         </mc:Choice>
         <mc:Fallback>
           <w:pict>
-            <v:line w14:anchorId="7E4F6801" id="Line 8" o:spid="_x0000_s1026" style="position:absolute;left:0;text-align:left;z-index:-251641856;visibility:visible;mso-wrap-style:square;mso-width-percent:0;mso-height-percent:0;mso-wrap-distance-left:9pt;mso-wrap-distance-top:0;mso-wrap-distance-right:9pt;mso-wrap-distance-bottom:0;mso-position-horizontal:center;mso-position-horizontal-relative:margin;mso-position-vertical:absolute;mso-position-vertical-relative:page;mso-width-percent:0;mso-height-percent:0;mso-width-relative:page;mso-height-relative:page" from="0,55.55pt" to="467.7pt,55.55pt" o:gfxdata="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" strokecolor="#497dba">
+            <v:line w14:anchorId="5A852CD8" id="Line 8" o:spid="_x0000_s1026" style="position:absolute;left:0;text-align:left;z-index:-251641856;visibility:visible;mso-wrap-style:square;mso-width-percent:0;mso-height-percent:0;mso-wrap-distance-left:9pt;mso-wrap-distance-top:0;mso-wrap-distance-right:9pt;mso-wrap-distance-bottom:0;mso-position-horizontal:center;mso-position-horizontal-relative:margin;mso-position-vertical:absolute;mso-position-vertical-relative:page;mso-width-percent:0;mso-height-percent:0;mso-width-relative:page;mso-height-relative:page" from="0,55.55pt" to="467.7pt,55.55pt" o:gfxdata="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" strokecolor="#497dba">
               <w10:wrap anchorx="margin" anchory="page"/>
             </v:line>
           </w:pict>
@@ -15149,7 +15094,7 @@
 </file>
 
 <file path=customXml/itemProps1.xml><?xml version="1.0" encoding="utf-8"?>
-<ds:datastoreItem xmlns:ds="http://schemas.openxmlformats.org/officeDocument/2006/customXml" ds:itemID="{4456A7BB-2B10-43AB-BE53-3CEC5851A5C8}">
+<ds:datastoreItem xmlns:ds="http://schemas.openxmlformats.org/officeDocument/2006/customXml" ds:itemID="{10842FCB-C1D9-4530-ABAA-6112370258E0}">
   <ds:schemaRefs>
     <ds:schemaRef ds:uri="http://schemas.openxmlformats.org/officeDocument/2006/bibliography"/>
   </ds:schemaRefs>

</xml_diff>